<commit_message>
Atualização caso de uso de login
</commit_message>
<xml_diff>
--- a/requisitos/web/CM_login.docx
+++ b/requisitos/web/CM_login.docx
@@ -1,10 +1,10 @@
 
 <file path=word/document.xml><?xml version="1.0" encoding="utf-8"?>
-<w:document xmlns:wpc="http://schemas.microsoft.com/office/word/2010/wordprocessingCanvas" xmlns:mc="http://schemas.openxmlformats.org/markup-compatibility/2006" xmlns:o="urn:schemas-microsoft-com:office:office" xmlns:r="http://schemas.openxmlformats.org/officeDocument/2006/relationships" xmlns:m="http://schemas.openxmlformats.org/officeDocument/2006/math" xmlns:v="urn:schemas-microsoft-com:vml" xmlns:wp14="http://schemas.microsoft.com/office/word/2010/wordprocessingDrawing" xmlns:wp="http://schemas.openxmlformats.org/drawingml/2006/wordprocessingDrawing" xmlns:w10="urn:schemas-microsoft-com:office:word" xmlns:w="http://schemas.openxmlformats.org/wordprocessingml/2006/main" xmlns:w14="http://schemas.microsoft.com/office/word/2010/wordml" xmlns:w15="http://schemas.microsoft.com/office/word/2012/wordml" xmlns:wpg="http://schemas.microsoft.com/office/word/2010/wordprocessingGroup" xmlns:wpi="http://schemas.microsoft.com/office/word/2010/wordprocessingInk" xmlns:wne="http://schemas.microsoft.com/office/word/2006/wordml" xmlns:wps="http://schemas.microsoft.com/office/word/2010/wordprocessingShape" mc:Ignorable="w14 w15 wp14">
+<w:document xmlns:wpc="http://schemas.microsoft.com/office/word/2010/wordprocessingCanvas" xmlns:mc="http://schemas.openxmlformats.org/markup-compatibility/2006" xmlns:o="urn:schemas-microsoft-com:office:office" xmlns:r="http://schemas.openxmlformats.org/officeDocument/2006/relationships" xmlns:m="http://schemas.openxmlformats.org/officeDocument/2006/math" xmlns:v="urn:schemas-microsoft-com:vml" xmlns:wp14="http://schemas.microsoft.com/office/word/2010/wordprocessingDrawing" xmlns:wp="http://schemas.openxmlformats.org/drawingml/2006/wordprocessingDrawing" xmlns:w10="urn:schemas-microsoft-com:office:word" xmlns:w="http://schemas.openxmlformats.org/wordprocessingml/2006/main" xmlns:w14="http://schemas.microsoft.com/office/word/2010/wordml" xmlns:wpg="http://schemas.microsoft.com/office/word/2010/wordprocessingGroup" xmlns:wpi="http://schemas.microsoft.com/office/word/2010/wordprocessingInk" xmlns:wne="http://schemas.microsoft.com/office/word/2006/wordml" xmlns:wps="http://schemas.microsoft.com/office/word/2010/wordprocessingShape" mc:Ignorable="w14 wp14">
   <w:body>
     <w:p>
       <w:pPr>
-        <w:pStyle w:val="Ttulo10"/>
+        <w:pStyle w:val="Ttulo1"/>
         <w:ind w:left="432"/>
       </w:pPr>
       <w:proofErr w:type="spellStart"/>
@@ -27,12 +27,12 @@
     </w:p>
     <w:p>
       <w:pPr>
-        <w:pStyle w:val="Ttulo1"/>
-      </w:pPr>
-    </w:p>
-    <w:p>
-      <w:pPr>
-        <w:pStyle w:val="Ttulo1"/>
+        <w:pStyle w:val="Heading1"/>
+      </w:pPr>
+    </w:p>
+    <w:p>
+      <w:pPr>
+        <w:pStyle w:val="Heading1"/>
         <w:numPr>
           <w:ilvl w:val="0"/>
           <w:numId w:val="1"/>
@@ -98,7 +98,7 @@
     </w:p>
     <w:p>
       <w:pPr>
-        <w:pStyle w:val="Ttulo1"/>
+        <w:pStyle w:val="Heading1"/>
         <w:numPr>
           <w:ilvl w:val="0"/>
           <w:numId w:val="1"/>
@@ -154,7 +154,7 @@
     </w:p>
     <w:p>
       <w:pPr>
-        <w:pStyle w:val="Ttulo1"/>
+        <w:pStyle w:val="Heading1"/>
         <w:numPr>
           <w:ilvl w:val="0"/>
           <w:numId w:val="1"/>
@@ -190,7 +190,7 @@
     </w:p>
     <w:p>
       <w:pPr>
-        <w:pStyle w:val="Ttulo1"/>
+        <w:pStyle w:val="Heading1"/>
         <w:numPr>
           <w:ilvl w:val="0"/>
           <w:numId w:val="1"/>
@@ -328,17 +328,17 @@
           <w:rFonts w:ascii="Arial" w:hAnsi="Arial" w:cs="Arial"/>
           <w:lang w:val="pt-BR"/>
         </w:rPr>
-        <w:t xml:space="preserve">inicia a seção e volta para pagina </w:t>
-      </w:r>
-      <w:proofErr w:type="spellStart"/>
-      <w:r>
-        <w:rPr>
-          <w:rFonts w:ascii="Arial" w:hAnsi="Arial" w:cs="Arial"/>
-          <w:lang w:val="pt-BR"/>
-        </w:rPr>
-        <w:t>inicial</w:t>
-      </w:r>
-      <w:proofErr w:type="spellEnd"/>
+        <w:t xml:space="preserve">inicia a seção e </w:t>
+      </w:r>
+      <w:r>
+        <w:rPr>
+          <w:rFonts w:ascii="Arial" w:hAnsi="Arial" w:cs="Arial"/>
+          <w:lang w:val="pt-BR"/>
+        </w:rPr>
+        <w:t>será redirecionado para pagina de nossos veículos.</w:t>
+      </w:r>
+      <w:bookmarkStart w:id="0" w:name="_GoBack"/>
+      <w:bookmarkEnd w:id="0"/>
     </w:p>
     <w:p>
       <w:pPr>
@@ -361,22 +361,19 @@
     </w:p>
     <w:p>
       <w:pPr>
-        <w:pStyle w:val="Ttulo1"/>
+        <w:pStyle w:val="Heading1"/>
         <w:numPr>
           <w:ilvl w:val="0"/>
           <w:numId w:val="1"/>
         </w:numPr>
       </w:pPr>
       <w:r>
-        <w:t>F</w:t>
-      </w:r>
-      <w:r>
-        <w:t>luxos Alternativos</w:t>
-      </w:r>
-    </w:p>
-    <w:p>
-      <w:pPr>
-        <w:pStyle w:val="Ttulo2"/>
+        <w:t>Fluxos Alternativos</w:t>
+      </w:r>
+    </w:p>
+    <w:p>
+      <w:pPr>
+        <w:pStyle w:val="Heading2"/>
         <w:numPr>
           <w:ilvl w:val="1"/>
           <w:numId w:val="1"/>
@@ -483,7 +480,7 @@
     </w:p>
     <w:p>
       <w:pPr>
-        <w:pStyle w:val="Ttulo1"/>
+        <w:pStyle w:val="Heading1"/>
         <w:numPr>
           <w:ilvl w:val="0"/>
           <w:numId w:val="1"/>
@@ -516,7 +513,7 @@
     </w:p>
     <w:p>
       <w:pPr>
-        <w:pStyle w:val="Ttulo1"/>
+        <w:pStyle w:val="Heading1"/>
         <w:numPr>
           <w:ilvl w:val="0"/>
           <w:numId w:val="1"/>
@@ -528,7 +525,7 @@
     </w:p>
     <w:p>
       <w:pPr>
-        <w:pStyle w:val="Ttulo2"/>
+        <w:pStyle w:val="Heading2"/>
         <w:numPr>
           <w:ilvl w:val="1"/>
           <w:numId w:val="1"/>
@@ -616,7 +613,7 @@
     </w:p>
     <w:p>
       <w:pPr>
-        <w:pStyle w:val="Ttulo1"/>
+        <w:pStyle w:val="Heading1"/>
         <w:numPr>
           <w:ilvl w:val="0"/>
           <w:numId w:val="1"/>
@@ -632,7 +629,7 @@
     </w:p>
     <w:p>
       <w:pPr>
-        <w:pStyle w:val="Ttulo1"/>
+        <w:pStyle w:val="Heading1"/>
         <w:numPr>
           <w:ilvl w:val="1"/>
           <w:numId w:val="1"/>
@@ -668,7 +665,7 @@
     </w:p>
     <w:p>
       <w:pPr>
-        <w:pStyle w:val="Ttulo1"/>
+        <w:pStyle w:val="Heading1"/>
         <w:numPr>
           <w:ilvl w:val="0"/>
           <w:numId w:val="1"/>
@@ -733,7 +730,7 @@
       <w:r>
         <w:rPr>
           <w:noProof/>
-          <w:lang w:val="pt-BR" w:eastAsia="pt-BR"/>
+          <w:lang w:eastAsia="en-US"/>
         </w:rPr>
         <w:lastRenderedPageBreak/>
         <w:drawing>
@@ -754,7 +751,7 @@
                     </pic:cNvPicPr>
                   </pic:nvPicPr>
                   <pic:blipFill>
-                    <a:blip r:embed="rId8"/>
+                    <a:blip r:embed="rId9"/>
                     <a:stretch>
                       <a:fillRect/>
                     </a:stretch>
@@ -817,7 +814,7 @@
       <w:r>
         <w:rPr>
           <w:noProof/>
-          <w:lang w:val="pt-BR" w:eastAsia="pt-BR"/>
+          <w:lang w:eastAsia="en-US"/>
         </w:rPr>
         <w:drawing>
           <wp:inline distT="0" distB="0" distL="0" distR="0">
@@ -837,7 +834,7 @@
                     </pic:cNvPicPr>
                   </pic:nvPicPr>
                   <pic:blipFill>
-                    <a:blip r:embed="rId9"/>
+                    <a:blip r:embed="rId10"/>
                     <a:stretch>
                       <a:fillRect/>
                     </a:stretch>
@@ -907,7 +904,7 @@
       <w:r>
         <w:rPr>
           <w:noProof/>
-          <w:lang w:val="pt-BR" w:eastAsia="pt-BR"/>
+          <w:lang w:eastAsia="en-US"/>
         </w:rPr>
         <w:lastRenderedPageBreak/>
         <w:drawing>
@@ -928,7 +925,7 @@
                     </pic:cNvPicPr>
                   </pic:nvPicPr>
                   <pic:blipFill>
-                    <a:blip r:embed="rId10"/>
+                    <a:blip r:embed="rId11"/>
                     <a:stretch>
                       <a:fillRect/>
                     </a:stretch>
@@ -961,12 +958,10 @@
         <w:pStyle w:val="Standard"/>
         <w:ind w:left="360"/>
       </w:pPr>
-      <w:bookmarkStart w:id="0" w:name="_GoBack"/>
-      <w:bookmarkEnd w:id="0"/>
     </w:p>
     <w:sectPr>
-      <w:headerReference w:type="default" r:id="rId11"/>
-      <w:footerReference w:type="default" r:id="rId12"/>
+      <w:headerReference w:type="default" r:id="rId12"/>
+      <w:footerReference w:type="default" r:id="rId13"/>
       <w:pgSz w:w="11906" w:h="16838"/>
       <w:pgMar w:top="1856" w:right="1136" w:bottom="1856" w:left="1136" w:header="1136" w:footer="1136" w:gutter="0"/>
       <w:cols w:space="720"/>
@@ -978,7 +973,7 @@
 </file>
 
 <file path=word/endnotes.xml><?xml version="1.0" encoding="utf-8"?>
-<w:endnotes xmlns:wpc="http://schemas.microsoft.com/office/word/2010/wordprocessingCanvas" xmlns:mc="http://schemas.openxmlformats.org/markup-compatibility/2006" xmlns:o="urn:schemas-microsoft-com:office:office" xmlns:r="http://schemas.openxmlformats.org/officeDocument/2006/relationships" xmlns:m="http://schemas.openxmlformats.org/officeDocument/2006/math" xmlns:v="urn:schemas-microsoft-com:vml" xmlns:wp14="http://schemas.microsoft.com/office/word/2010/wordprocessingDrawing" xmlns:wp="http://schemas.openxmlformats.org/drawingml/2006/wordprocessingDrawing" xmlns:w10="urn:schemas-microsoft-com:office:word" xmlns:w="http://schemas.openxmlformats.org/wordprocessingml/2006/main" xmlns:w14="http://schemas.microsoft.com/office/word/2010/wordml" xmlns:w15="http://schemas.microsoft.com/office/word/2012/wordml" xmlns:wpg="http://schemas.microsoft.com/office/word/2010/wordprocessingGroup" xmlns:wpi="http://schemas.microsoft.com/office/word/2010/wordprocessingInk" xmlns:wne="http://schemas.microsoft.com/office/word/2006/wordml" xmlns:wps="http://schemas.microsoft.com/office/word/2010/wordprocessingShape" mc:Ignorable="w14 w15 wp14">
+<w:endnotes xmlns:wpc="http://schemas.microsoft.com/office/word/2010/wordprocessingCanvas" xmlns:mc="http://schemas.openxmlformats.org/markup-compatibility/2006" xmlns:o="urn:schemas-microsoft-com:office:office" xmlns:r="http://schemas.openxmlformats.org/officeDocument/2006/relationships" xmlns:m="http://schemas.openxmlformats.org/officeDocument/2006/math" xmlns:v="urn:schemas-microsoft-com:vml" xmlns:wp14="http://schemas.microsoft.com/office/word/2010/wordprocessingDrawing" xmlns:wp="http://schemas.openxmlformats.org/drawingml/2006/wordprocessingDrawing" xmlns:w10="urn:schemas-microsoft-com:office:word" xmlns:w="http://schemas.openxmlformats.org/wordprocessingml/2006/main" xmlns:w14="http://schemas.microsoft.com/office/word/2010/wordml" xmlns:wpg="http://schemas.microsoft.com/office/word/2010/wordprocessingGroup" xmlns:wpi="http://schemas.microsoft.com/office/word/2010/wordprocessingInk" xmlns:wne="http://schemas.microsoft.com/office/word/2006/wordml" xmlns:wps="http://schemas.microsoft.com/office/word/2010/wordprocessingShape" mc:Ignorable="w14 wp14">
   <w:endnote w:type="separator" w:id="-1">
     <w:p>
       <w:r>
@@ -997,7 +992,7 @@
 </file>
 
 <file path=word/footer1.xml><?xml version="1.0" encoding="utf-8"?>
-<w:ftr xmlns:wpc="http://schemas.microsoft.com/office/word/2010/wordprocessingCanvas" xmlns:mc="http://schemas.openxmlformats.org/markup-compatibility/2006" xmlns:o="urn:schemas-microsoft-com:office:office" xmlns:r="http://schemas.openxmlformats.org/officeDocument/2006/relationships" xmlns:m="http://schemas.openxmlformats.org/officeDocument/2006/math" xmlns:v="urn:schemas-microsoft-com:vml" xmlns:wp14="http://schemas.microsoft.com/office/word/2010/wordprocessingDrawing" xmlns:wp="http://schemas.openxmlformats.org/drawingml/2006/wordprocessingDrawing" xmlns:w10="urn:schemas-microsoft-com:office:word" xmlns:w="http://schemas.openxmlformats.org/wordprocessingml/2006/main" xmlns:w14="http://schemas.microsoft.com/office/word/2010/wordml" xmlns:w15="http://schemas.microsoft.com/office/word/2012/wordml" xmlns:wpg="http://schemas.microsoft.com/office/word/2010/wordprocessingGroup" xmlns:wpi="http://schemas.microsoft.com/office/word/2010/wordprocessingInk" xmlns:wne="http://schemas.microsoft.com/office/word/2006/wordml" xmlns:wps="http://schemas.microsoft.com/office/word/2010/wordprocessingShape" mc:Ignorable="w14 w15 wp14">
+<w:ftr xmlns:wpc="http://schemas.microsoft.com/office/word/2010/wordprocessingCanvas" xmlns:mc="http://schemas.openxmlformats.org/markup-compatibility/2006" xmlns:o="urn:schemas-microsoft-com:office:office" xmlns:r="http://schemas.openxmlformats.org/officeDocument/2006/relationships" xmlns:m="http://schemas.openxmlformats.org/officeDocument/2006/math" xmlns:v="urn:schemas-microsoft-com:vml" xmlns:wp14="http://schemas.microsoft.com/office/word/2010/wordprocessingDrawing" xmlns:wp="http://schemas.openxmlformats.org/drawingml/2006/wordprocessingDrawing" xmlns:w10="urn:schemas-microsoft-com:office:word" xmlns:w="http://schemas.openxmlformats.org/wordprocessingml/2006/main" xmlns:w14="http://schemas.microsoft.com/office/word/2010/wordml" xmlns:wpg="http://schemas.microsoft.com/office/word/2010/wordprocessingGroup" xmlns:wpi="http://schemas.microsoft.com/office/word/2010/wordprocessingInk" xmlns:wne="http://schemas.microsoft.com/office/word/2006/wordml" xmlns:wps="http://schemas.microsoft.com/office/word/2010/wordprocessingShape" mc:Ignorable="w14 wp14">
   <w:tbl>
     <w:tblPr>
       <w:tblW w:w="9607" w:type="dxa"/>
@@ -1080,21 +1075,21 @@
             <w:rPr>
               <w:noProof/>
             </w:rPr>
-            <w:t>3</w:t>
+            <w:t>1</w:t>
           </w:r>
           <w:r>
             <w:fldChar w:fldCharType="end"/>
           </w:r>
           <w:r>
             <w:rPr>
-              <w:rStyle w:val="Nmerodepgina"/>
+              <w:rStyle w:val="PageNumber"/>
               <w:sz w:val="20"/>
             </w:rPr>
             <w:t xml:space="preserve"> de </w:t>
           </w:r>
           <w:r>
             <w:rPr>
-              <w:rStyle w:val="Nmerodepgina"/>
+              <w:rStyle w:val="PageNumber"/>
               <w:sz w:val="20"/>
             </w:rPr>
             <w:fldChar w:fldCharType="begin"/>
@@ -1120,14 +1115,14 @@
   </w:tbl>
   <w:p>
     <w:pPr>
-      <w:pStyle w:val="Rodap"/>
+      <w:pStyle w:val="Footer"/>
     </w:pPr>
   </w:p>
 </w:ftr>
 </file>
 
 <file path=word/footnotes.xml><?xml version="1.0" encoding="utf-8"?>
-<w:footnotes xmlns:wpc="http://schemas.microsoft.com/office/word/2010/wordprocessingCanvas" xmlns:mc="http://schemas.openxmlformats.org/markup-compatibility/2006" xmlns:o="urn:schemas-microsoft-com:office:office" xmlns:r="http://schemas.openxmlformats.org/officeDocument/2006/relationships" xmlns:m="http://schemas.openxmlformats.org/officeDocument/2006/math" xmlns:v="urn:schemas-microsoft-com:vml" xmlns:wp14="http://schemas.microsoft.com/office/word/2010/wordprocessingDrawing" xmlns:wp="http://schemas.openxmlformats.org/drawingml/2006/wordprocessingDrawing" xmlns:w10="urn:schemas-microsoft-com:office:word" xmlns:w="http://schemas.openxmlformats.org/wordprocessingml/2006/main" xmlns:w14="http://schemas.microsoft.com/office/word/2010/wordml" xmlns:w15="http://schemas.microsoft.com/office/word/2012/wordml" xmlns:wpg="http://schemas.microsoft.com/office/word/2010/wordprocessingGroup" xmlns:wpi="http://schemas.microsoft.com/office/word/2010/wordprocessingInk" xmlns:wne="http://schemas.microsoft.com/office/word/2006/wordml" xmlns:wps="http://schemas.microsoft.com/office/word/2010/wordprocessingShape" mc:Ignorable="w14 w15 wp14">
+<w:footnotes xmlns:wpc="http://schemas.microsoft.com/office/word/2010/wordprocessingCanvas" xmlns:mc="http://schemas.openxmlformats.org/markup-compatibility/2006" xmlns:o="urn:schemas-microsoft-com:office:office" xmlns:r="http://schemas.openxmlformats.org/officeDocument/2006/relationships" xmlns:m="http://schemas.openxmlformats.org/officeDocument/2006/math" xmlns:v="urn:schemas-microsoft-com:vml" xmlns:wp14="http://schemas.microsoft.com/office/word/2010/wordprocessingDrawing" xmlns:wp="http://schemas.openxmlformats.org/drawingml/2006/wordprocessingDrawing" xmlns:w10="urn:schemas-microsoft-com:office:word" xmlns:w="http://schemas.openxmlformats.org/wordprocessingml/2006/main" xmlns:w14="http://schemas.microsoft.com/office/word/2010/wordml" xmlns:wpg="http://schemas.microsoft.com/office/word/2010/wordprocessingGroup" xmlns:wpi="http://schemas.microsoft.com/office/word/2010/wordprocessingInk" xmlns:wne="http://schemas.microsoft.com/office/word/2006/wordml" xmlns:wps="http://schemas.microsoft.com/office/word/2010/wordprocessingShape" mc:Ignorable="w14 wp14">
   <w:footnote w:type="separator" w:id="-1">
     <w:p>
       <w:r>
@@ -1146,7 +1141,7 @@
 </file>
 
 <file path=word/header1.xml><?xml version="1.0" encoding="utf-8"?>
-<w:hdr xmlns:wpc="http://schemas.microsoft.com/office/word/2010/wordprocessingCanvas" xmlns:mc="http://schemas.openxmlformats.org/markup-compatibility/2006" xmlns:o="urn:schemas-microsoft-com:office:office" xmlns:r="http://schemas.openxmlformats.org/officeDocument/2006/relationships" xmlns:m="http://schemas.openxmlformats.org/officeDocument/2006/math" xmlns:v="urn:schemas-microsoft-com:vml" xmlns:wp14="http://schemas.microsoft.com/office/word/2010/wordprocessingDrawing" xmlns:wp="http://schemas.openxmlformats.org/drawingml/2006/wordprocessingDrawing" xmlns:w10="urn:schemas-microsoft-com:office:word" xmlns:w="http://schemas.openxmlformats.org/wordprocessingml/2006/main" xmlns:w14="http://schemas.microsoft.com/office/word/2010/wordml" xmlns:w15="http://schemas.microsoft.com/office/word/2012/wordml" xmlns:wpg="http://schemas.microsoft.com/office/word/2010/wordprocessingGroup" xmlns:wpi="http://schemas.microsoft.com/office/word/2010/wordprocessingInk" xmlns:wne="http://schemas.microsoft.com/office/word/2006/wordml" xmlns:wps="http://schemas.microsoft.com/office/word/2010/wordprocessingShape" mc:Ignorable="w14 w15 wp14">
+<w:hdr xmlns:wpc="http://schemas.microsoft.com/office/word/2010/wordprocessingCanvas" xmlns:mc="http://schemas.openxmlformats.org/markup-compatibility/2006" xmlns:o="urn:schemas-microsoft-com:office:office" xmlns:r="http://schemas.openxmlformats.org/officeDocument/2006/relationships" xmlns:m="http://schemas.openxmlformats.org/officeDocument/2006/math" xmlns:v="urn:schemas-microsoft-com:vml" xmlns:wp14="http://schemas.microsoft.com/office/word/2010/wordprocessingDrawing" xmlns:wp="http://schemas.openxmlformats.org/drawingml/2006/wordprocessingDrawing" xmlns:w10="urn:schemas-microsoft-com:office:word" xmlns:w="http://schemas.openxmlformats.org/wordprocessingml/2006/main" xmlns:w14="http://schemas.microsoft.com/office/word/2010/wordml" xmlns:wpg="http://schemas.microsoft.com/office/word/2010/wordprocessingGroup" xmlns:wpi="http://schemas.microsoft.com/office/word/2010/wordprocessingInk" xmlns:wne="http://schemas.microsoft.com/office/word/2006/wordml" xmlns:wps="http://schemas.microsoft.com/office/word/2010/wordprocessingShape" mc:Ignorable="w14 wp14">
   <w:tbl>
     <w:tblPr>
       <w:tblW w:w="9442" w:type="dxa"/>
@@ -1323,7 +1318,7 @@
   </w:tbl>
   <w:p>
     <w:pPr>
-      <w:pStyle w:val="Cabealho"/>
+      <w:pStyle w:val="Header"/>
       <w:rPr>
         <w:rFonts w:ascii="Arial" w:hAnsi="Arial" w:cs="Arial"/>
         <w:lang w:val="pt-BR"/>
@@ -1334,8 +1329,8 @@
 </file>
 
 <file path=word/numbering.xml><?xml version="1.0" encoding="utf-8"?>
-<w:numbering xmlns:wpc="http://schemas.microsoft.com/office/word/2010/wordprocessingCanvas" xmlns:mc="http://schemas.openxmlformats.org/markup-compatibility/2006" xmlns:o="urn:schemas-microsoft-com:office:office" xmlns:r="http://schemas.openxmlformats.org/officeDocument/2006/relationships" xmlns:m="http://schemas.openxmlformats.org/officeDocument/2006/math" xmlns:v="urn:schemas-microsoft-com:vml" xmlns:wp14="http://schemas.microsoft.com/office/word/2010/wordprocessingDrawing" xmlns:wp="http://schemas.openxmlformats.org/drawingml/2006/wordprocessingDrawing" xmlns:w10="urn:schemas-microsoft-com:office:word" xmlns:w="http://schemas.openxmlformats.org/wordprocessingml/2006/main" xmlns:w14="http://schemas.microsoft.com/office/word/2010/wordml" xmlns:w15="http://schemas.microsoft.com/office/word/2012/wordml" xmlns:wpg="http://schemas.microsoft.com/office/word/2010/wordprocessingGroup" xmlns:wpi="http://schemas.microsoft.com/office/word/2010/wordprocessingInk" xmlns:wne="http://schemas.microsoft.com/office/word/2006/wordml" xmlns:wps="http://schemas.microsoft.com/office/word/2010/wordprocessingShape" mc:Ignorable="w14 w15 wp14">
-  <w:abstractNum w:abstractNumId="0" w15:restartNumberingAfterBreak="0">
+<w:numbering xmlns:wpc="http://schemas.microsoft.com/office/word/2010/wordprocessingCanvas" xmlns:mc="http://schemas.openxmlformats.org/markup-compatibility/2006" xmlns:o="urn:schemas-microsoft-com:office:office" xmlns:r="http://schemas.openxmlformats.org/officeDocument/2006/relationships" xmlns:m="http://schemas.openxmlformats.org/officeDocument/2006/math" xmlns:v="urn:schemas-microsoft-com:vml" xmlns:wp14="http://schemas.microsoft.com/office/word/2010/wordprocessingDrawing" xmlns:wp="http://schemas.openxmlformats.org/drawingml/2006/wordprocessingDrawing" xmlns:w10="urn:schemas-microsoft-com:office:word" xmlns:w="http://schemas.openxmlformats.org/wordprocessingml/2006/main" xmlns:w14="http://schemas.microsoft.com/office/word/2010/wordml" xmlns:wpg="http://schemas.microsoft.com/office/word/2010/wordprocessingGroup" xmlns:wpi="http://schemas.microsoft.com/office/word/2010/wordprocessingInk" xmlns:wne="http://schemas.microsoft.com/office/word/2006/wordml" xmlns:wps="http://schemas.microsoft.com/office/word/2010/wordprocessingShape" mc:Ignorable="w14 wp14">
+  <w:abstractNum w:abstractNumId="0">
     <w:nsid w:val="405A7443"/>
     <w:multiLevelType w:val="multilevel"/>
     <w:tmpl w:val="E43A129E"/>
@@ -1457,7 +1452,7 @@
       </w:pPr>
     </w:lvl>
   </w:abstractNum>
-  <w:abstractNum w:abstractNumId="1" w15:restartNumberingAfterBreak="0">
+  <w:abstractNum w:abstractNumId="1">
     <w:nsid w:val="4A295BD0"/>
     <w:multiLevelType w:val="multilevel"/>
     <w:tmpl w:val="81DAFED2"/>
@@ -1568,7 +1563,7 @@
 </file>
 
 <file path=word/styles.xml><?xml version="1.0" encoding="utf-8"?>
-<w:styles xmlns:mc="http://schemas.openxmlformats.org/markup-compatibility/2006" xmlns:r="http://schemas.openxmlformats.org/officeDocument/2006/relationships" xmlns:w="http://schemas.openxmlformats.org/wordprocessingml/2006/main" xmlns:w14="http://schemas.microsoft.com/office/word/2010/wordml" xmlns:w15="http://schemas.microsoft.com/office/word/2012/wordml" mc:Ignorable="w14 w15">
+<w:styles xmlns:mc="http://schemas.openxmlformats.org/markup-compatibility/2006" xmlns:r="http://schemas.openxmlformats.org/officeDocument/2006/relationships" xmlns:w="http://schemas.openxmlformats.org/wordprocessingml/2006/main" xmlns:w14="http://schemas.microsoft.com/office/word/2010/wordml" mc:Ignorable="w14">
   <w:docDefaults>
     <w:rPrDefault>
       <w:rPr>
@@ -1583,378 +1578,144 @@
       </w:pPr>
     </w:pPrDefault>
   </w:docDefaults>
-  <w:latentStyles w:defLockedState="0" w:defUIPriority="99" w:defSemiHidden="0" w:defUnhideWhenUsed="0" w:defQFormat="0" w:count="371">
-    <w:lsdException w:name="Normal" w:uiPriority="0" w:qFormat="1"/>
-    <w:lsdException w:name="heading 1" w:uiPriority="9" w:qFormat="1"/>
-    <w:lsdException w:name="heading 2" w:semiHidden="1" w:uiPriority="9" w:unhideWhenUsed="1" w:qFormat="1"/>
-    <w:lsdException w:name="heading 3" w:semiHidden="1" w:uiPriority="9" w:unhideWhenUsed="1" w:qFormat="1"/>
-    <w:lsdException w:name="heading 4" w:semiHidden="1" w:uiPriority="9" w:unhideWhenUsed="1" w:qFormat="1"/>
-    <w:lsdException w:name="heading 5" w:semiHidden="1" w:uiPriority="9" w:unhideWhenUsed="1" w:qFormat="1"/>
-    <w:lsdException w:name="heading 6" w:semiHidden="1" w:uiPriority="9" w:unhideWhenUsed="1" w:qFormat="1"/>
-    <w:lsdException w:name="heading 7" w:semiHidden="1" w:uiPriority="9" w:unhideWhenUsed="1" w:qFormat="1"/>
-    <w:lsdException w:name="heading 8" w:semiHidden="1" w:uiPriority="9" w:unhideWhenUsed="1" w:qFormat="1"/>
-    <w:lsdException w:name="heading 9" w:semiHidden="1" w:uiPriority="9" w:unhideWhenUsed="1" w:qFormat="1"/>
-    <w:lsdException w:name="index 1" w:semiHidden="1" w:unhideWhenUsed="1"/>
-    <w:lsdException w:name="index 2" w:semiHidden="1" w:unhideWhenUsed="1"/>
-    <w:lsdException w:name="index 3" w:semiHidden="1" w:unhideWhenUsed="1"/>
-    <w:lsdException w:name="index 4" w:semiHidden="1" w:unhideWhenUsed="1"/>
-    <w:lsdException w:name="index 5" w:semiHidden="1" w:unhideWhenUsed="1"/>
-    <w:lsdException w:name="index 6" w:semiHidden="1" w:unhideWhenUsed="1"/>
-    <w:lsdException w:name="index 7" w:semiHidden="1" w:unhideWhenUsed="1"/>
-    <w:lsdException w:name="index 8" w:semiHidden="1" w:unhideWhenUsed="1"/>
-    <w:lsdException w:name="index 9" w:semiHidden="1" w:unhideWhenUsed="1"/>
-    <w:lsdException w:name="toc 1" w:semiHidden="1" w:uiPriority="39" w:unhideWhenUsed="1"/>
-    <w:lsdException w:name="toc 2" w:semiHidden="1" w:uiPriority="39" w:unhideWhenUsed="1"/>
-    <w:lsdException w:name="toc 3" w:semiHidden="1" w:uiPriority="39" w:unhideWhenUsed="1"/>
-    <w:lsdException w:name="toc 4" w:semiHidden="1" w:uiPriority="39" w:unhideWhenUsed="1"/>
-    <w:lsdException w:name="toc 5" w:semiHidden="1" w:uiPriority="39" w:unhideWhenUsed="1"/>
-    <w:lsdException w:name="toc 6" w:semiHidden="1" w:uiPriority="39" w:unhideWhenUsed="1"/>
-    <w:lsdException w:name="toc 7" w:semiHidden="1" w:uiPriority="39" w:unhideWhenUsed="1"/>
-    <w:lsdException w:name="toc 8" w:semiHidden="1" w:uiPriority="39" w:unhideWhenUsed="1"/>
-    <w:lsdException w:name="toc 9" w:semiHidden="1" w:uiPriority="39" w:unhideWhenUsed="1"/>
-    <w:lsdException w:name="Normal Indent" w:semiHidden="1" w:unhideWhenUsed="1"/>
-    <w:lsdException w:name="footnote text" w:semiHidden="1" w:unhideWhenUsed="1"/>
-    <w:lsdException w:name="annotation text" w:semiHidden="1" w:unhideWhenUsed="1"/>
-    <w:lsdException w:name="header" w:semiHidden="1" w:unhideWhenUsed="1"/>
-    <w:lsdException w:name="footer" w:semiHidden="1" w:unhideWhenUsed="1"/>
-    <w:lsdException w:name="index heading" w:semiHidden="1" w:unhideWhenUsed="1"/>
-    <w:lsdException w:name="caption" w:semiHidden="1" w:uiPriority="35" w:unhideWhenUsed="1" w:qFormat="1"/>
-    <w:lsdException w:name="table of figures" w:semiHidden="1" w:unhideWhenUsed="1"/>
-    <w:lsdException w:name="envelope address" w:semiHidden="1" w:unhideWhenUsed="1"/>
-    <w:lsdException w:name="envelope return" w:semiHidden="1" w:unhideWhenUsed="1"/>
-    <w:lsdException w:name="footnote reference" w:semiHidden="1" w:unhideWhenUsed="1"/>
-    <w:lsdException w:name="annotation reference" w:semiHidden="1" w:unhideWhenUsed="1"/>
-    <w:lsdException w:name="line number" w:semiHidden="1" w:unhideWhenUsed="1"/>
-    <w:lsdException w:name="page number" w:semiHidden="1" w:unhideWhenUsed="1"/>
-    <w:lsdException w:name="endnote reference" w:semiHidden="1" w:unhideWhenUsed="1"/>
-    <w:lsdException w:name="endnote text" w:semiHidden="1" w:unhideWhenUsed="1"/>
-    <w:lsdException w:name="table of authorities" w:semiHidden="1" w:unhideWhenUsed="1"/>
-    <w:lsdException w:name="macro" w:semiHidden="1" w:unhideWhenUsed="1"/>
-    <w:lsdException w:name="toa heading" w:semiHidden="1" w:unhideWhenUsed="1"/>
-    <w:lsdException w:name="List" w:semiHidden="1" w:unhideWhenUsed="1"/>
-    <w:lsdException w:name="List Bullet" w:semiHidden="1" w:unhideWhenUsed="1"/>
-    <w:lsdException w:name="List Number" w:semiHidden="1" w:unhideWhenUsed="1"/>
-    <w:lsdException w:name="List 2" w:semiHidden="1" w:unhideWhenUsed="1"/>
-    <w:lsdException w:name="List 3" w:semiHidden="1" w:unhideWhenUsed="1"/>
-    <w:lsdException w:name="List 4" w:semiHidden="1" w:unhideWhenUsed="1"/>
-    <w:lsdException w:name="List 5" w:semiHidden="1" w:unhideWhenUsed="1"/>
-    <w:lsdException w:name="List Bullet 2" w:semiHidden="1" w:unhideWhenUsed="1"/>
-    <w:lsdException w:name="List Bullet 3" w:semiHidden="1" w:unhideWhenUsed="1"/>
-    <w:lsdException w:name="List Bullet 4" w:semiHidden="1" w:unhideWhenUsed="1"/>
-    <w:lsdException w:name="List Bullet 5" w:semiHidden="1" w:unhideWhenUsed="1"/>
-    <w:lsdException w:name="List Number 2" w:semiHidden="1" w:unhideWhenUsed="1"/>
-    <w:lsdException w:name="List Number 3" w:semiHidden="1" w:unhideWhenUsed="1"/>
-    <w:lsdException w:name="List Number 4" w:semiHidden="1" w:unhideWhenUsed="1"/>
-    <w:lsdException w:name="List Number 5" w:semiHidden="1" w:unhideWhenUsed="1"/>
-    <w:lsdException w:name="Title" w:uiPriority="10" w:qFormat="1"/>
-    <w:lsdException w:name="Closing" w:semiHidden="1" w:unhideWhenUsed="1"/>
-    <w:lsdException w:name="Signature" w:semiHidden="1" w:unhideWhenUsed="1"/>
-    <w:lsdException w:name="Default Paragraph Font" w:semiHidden="1" w:uiPriority="1" w:unhideWhenUsed="1"/>
-    <w:lsdException w:name="Body Text" w:semiHidden="1" w:unhideWhenUsed="1"/>
-    <w:lsdException w:name="Body Text Indent" w:semiHidden="1" w:unhideWhenUsed="1"/>
-    <w:lsdException w:name="List Continue" w:semiHidden="1" w:unhideWhenUsed="1"/>
-    <w:lsdException w:name="List Continue 2" w:semiHidden="1" w:unhideWhenUsed="1"/>
-    <w:lsdException w:name="List Continue 3" w:semiHidden="1" w:unhideWhenUsed="1"/>
-    <w:lsdException w:name="List Continue 4" w:semiHidden="1" w:unhideWhenUsed="1"/>
-    <w:lsdException w:name="List Continue 5" w:semiHidden="1" w:unhideWhenUsed="1"/>
-    <w:lsdException w:name="Message Header" w:semiHidden="1" w:unhideWhenUsed="1"/>
-    <w:lsdException w:name="Subtitle" w:uiPriority="11" w:qFormat="1"/>
-    <w:lsdException w:name="Salutation" w:semiHidden="1" w:unhideWhenUsed="1"/>
-    <w:lsdException w:name="Date" w:semiHidden="1" w:unhideWhenUsed="1"/>
-    <w:lsdException w:name="Body Text First Indent" w:semiHidden="1" w:unhideWhenUsed="1"/>
-    <w:lsdException w:name="Body Text First Indent 2" w:semiHidden="1" w:unhideWhenUsed="1"/>
-    <w:lsdException w:name="Note Heading" w:semiHidden="1" w:unhideWhenUsed="1"/>
-    <w:lsdException w:name="Body Text 2" w:semiHidden="1" w:unhideWhenUsed="1"/>
-    <w:lsdException w:name="Body Text 3" w:semiHidden="1" w:unhideWhenUsed="1"/>
-    <w:lsdException w:name="Body Text Indent 2" w:semiHidden="1" w:unhideWhenUsed="1"/>
-    <w:lsdException w:name="Body Text Indent 3" w:semiHidden="1" w:unhideWhenUsed="1"/>
-    <w:lsdException w:name="Block Text" w:semiHidden="1" w:unhideWhenUsed="1"/>
-    <w:lsdException w:name="Hyperlink" w:semiHidden="1" w:unhideWhenUsed="1"/>
-    <w:lsdException w:name="FollowedHyperlink" w:semiHidden="1" w:unhideWhenUsed="1"/>
-    <w:lsdException w:name="Strong" w:uiPriority="22" w:qFormat="1"/>
-    <w:lsdException w:name="Emphasis" w:uiPriority="20" w:qFormat="1"/>
-    <w:lsdException w:name="Document Map" w:semiHidden="1" w:unhideWhenUsed="1"/>
-    <w:lsdException w:name="Plain Text" w:semiHidden="1" w:unhideWhenUsed="1"/>
-    <w:lsdException w:name="E-mail Signature" w:semiHidden="1" w:unhideWhenUsed="1"/>
-    <w:lsdException w:name="HTML Top of Form" w:semiHidden="1" w:unhideWhenUsed="1"/>
-    <w:lsdException w:name="HTML Bottom of Form" w:semiHidden="1" w:unhideWhenUsed="1"/>
-    <w:lsdException w:name="Normal (Web)" w:semiHidden="1" w:unhideWhenUsed="1"/>
-    <w:lsdException w:name="HTML Acronym" w:semiHidden="1" w:unhideWhenUsed="1"/>
-    <w:lsdException w:name="HTML Address" w:semiHidden="1" w:unhideWhenUsed="1"/>
-    <w:lsdException w:name="HTML Cite" w:semiHidden="1" w:unhideWhenUsed="1"/>
-    <w:lsdException w:name="HTML Code" w:semiHidden="1" w:unhideWhenUsed="1"/>
-    <w:lsdException w:name="HTML Definition" w:semiHidden="1" w:unhideWhenUsed="1"/>
-    <w:lsdException w:name="HTML Keyboard" w:semiHidden="1" w:unhideWhenUsed="1"/>
-    <w:lsdException w:name="HTML Preformatted" w:semiHidden="1" w:unhideWhenUsed="1"/>
-    <w:lsdException w:name="HTML Sample" w:semiHidden="1" w:unhideWhenUsed="1"/>
-    <w:lsdException w:name="HTML Typewriter" w:semiHidden="1" w:unhideWhenUsed="1"/>
-    <w:lsdException w:name="HTML Variable" w:semiHidden="1" w:unhideWhenUsed="1"/>
-    <w:lsdException w:name="Normal Table" w:semiHidden="1" w:unhideWhenUsed="1"/>
-    <w:lsdException w:name="annotation subject" w:semiHidden="1" w:unhideWhenUsed="1"/>
-    <w:lsdException w:name="No List" w:semiHidden="1" w:unhideWhenUsed="1"/>
-    <w:lsdException w:name="Outline List 1" w:semiHidden="1" w:unhideWhenUsed="1"/>
-    <w:lsdException w:name="Outline List 2" w:semiHidden="1" w:unhideWhenUsed="1"/>
-    <w:lsdException w:name="Outline List 3" w:semiHidden="1" w:unhideWhenUsed="1"/>
-    <w:lsdException w:name="Table Simple 1" w:semiHidden="1" w:unhideWhenUsed="1"/>
-    <w:lsdException w:name="Table Simple 2" w:semiHidden="1" w:unhideWhenUsed="1"/>
-    <w:lsdException w:name="Table Simple 3" w:semiHidden="1" w:unhideWhenUsed="1"/>
-    <w:lsdException w:name="Table Classic 1" w:semiHidden="1" w:unhideWhenUsed="1"/>
-    <w:lsdException w:name="Table Classic 2" w:semiHidden="1" w:unhideWhenUsed="1"/>
-    <w:lsdException w:name="Table Classic 3" w:semiHidden="1" w:unhideWhenUsed="1"/>
-    <w:lsdException w:name="Table Classic 4" w:semiHidden="1" w:unhideWhenUsed="1"/>
-    <w:lsdException w:name="Table Colorful 1" w:semiHidden="1" w:unhideWhenUsed="1"/>
-    <w:lsdException w:name="Table Colorful 2" w:semiHidden="1" w:unhideWhenUsed="1"/>
-    <w:lsdException w:name="Table Colorful 3" w:semiHidden="1" w:unhideWhenUsed="1"/>
-    <w:lsdException w:name="Table Columns 1" w:semiHidden="1" w:unhideWhenUsed="1"/>
-    <w:lsdException w:name="Table Columns 2" w:semiHidden="1" w:unhideWhenUsed="1"/>
-    <w:lsdException w:name="Table Columns 3" w:semiHidden="1" w:unhideWhenUsed="1"/>
-    <w:lsdException w:name="Table Columns 4" w:semiHidden="1" w:unhideWhenUsed="1"/>
-    <w:lsdException w:name="Table Columns 5" w:semiHidden="1" w:unhideWhenUsed="1"/>
-    <w:lsdException w:name="Table Grid 1" w:semiHidden="1" w:unhideWhenUsed="1"/>
-    <w:lsdException w:name="Table Grid 2" w:semiHidden="1" w:unhideWhenUsed="1"/>
-    <w:lsdException w:name="Table Grid 3" w:semiHidden="1" w:unhideWhenUsed="1"/>
-    <w:lsdException w:name="Table Grid 4" w:semiHidden="1" w:unhideWhenUsed="1"/>
-    <w:lsdException w:name="Table Grid 5" w:semiHidden="1" w:unhideWhenUsed="1"/>
-    <w:lsdException w:name="Table Grid 6" w:semiHidden="1" w:unhideWhenUsed="1"/>
-    <w:lsdException w:name="Table Grid 7" w:semiHidden="1" w:unhideWhenUsed="1"/>
-    <w:lsdException w:name="Table Grid 8" w:semiHidden="1" w:unhideWhenUsed="1"/>
-    <w:lsdException w:name="Table List 1" w:semiHidden="1" w:unhideWhenUsed="1"/>
-    <w:lsdException w:name="Table List 2" w:semiHidden="1" w:unhideWhenUsed="1"/>
-    <w:lsdException w:name="Table List 3" w:semiHidden="1" w:unhideWhenUsed="1"/>
-    <w:lsdException w:name="Table List 4" w:semiHidden="1" w:unhideWhenUsed="1"/>
-    <w:lsdException w:name="Table List 5" w:semiHidden="1" w:unhideWhenUsed="1"/>
-    <w:lsdException w:name="Table List 6" w:semiHidden="1" w:unhideWhenUsed="1"/>
-    <w:lsdException w:name="Table List 7" w:semiHidden="1" w:unhideWhenUsed="1"/>
-    <w:lsdException w:name="Table List 8" w:semiHidden="1" w:unhideWhenUsed="1"/>
-    <w:lsdException w:name="Table 3D effects 1" w:semiHidden="1" w:unhideWhenUsed="1"/>
-    <w:lsdException w:name="Table 3D effects 2" w:semiHidden="1" w:unhideWhenUsed="1"/>
-    <w:lsdException w:name="Table 3D effects 3" w:semiHidden="1" w:unhideWhenUsed="1"/>
-    <w:lsdException w:name="Table Contemporary" w:semiHidden="1" w:unhideWhenUsed="1"/>
-    <w:lsdException w:name="Table Elegant" w:semiHidden="1" w:unhideWhenUsed="1"/>
-    <w:lsdException w:name="Table Professional" w:semiHidden="1" w:unhideWhenUsed="1"/>
-    <w:lsdException w:name="Table Subtle 1" w:semiHidden="1" w:unhideWhenUsed="1"/>
-    <w:lsdException w:name="Table Subtle 2" w:semiHidden="1" w:unhideWhenUsed="1"/>
-    <w:lsdException w:name="Table Web 1" w:semiHidden="1" w:unhideWhenUsed="1"/>
-    <w:lsdException w:name="Table Web 2" w:semiHidden="1" w:unhideWhenUsed="1"/>
-    <w:lsdException w:name="Table Web 3" w:semiHidden="1" w:unhideWhenUsed="1"/>
-    <w:lsdException w:name="Balloon Text" w:semiHidden="1" w:unhideWhenUsed="1"/>
-    <w:lsdException w:name="Table Grid" w:uiPriority="39"/>
-    <w:lsdException w:name="Table Theme" w:semiHidden="1" w:unhideWhenUsed="1"/>
-    <w:lsdException w:name="Placeholder Text" w:semiHidden="1"/>
-    <w:lsdException w:name="No Spacing" w:uiPriority="1" w:qFormat="1"/>
-    <w:lsdException w:name="Light Shading" w:uiPriority="60"/>
-    <w:lsdException w:name="Light List" w:uiPriority="61"/>
-    <w:lsdException w:name="Light Grid" w:uiPriority="62"/>
-    <w:lsdException w:name="Medium Shading 1" w:uiPriority="63"/>
-    <w:lsdException w:name="Medium Shading 2" w:uiPriority="64"/>
-    <w:lsdException w:name="Medium List 1" w:uiPriority="65"/>
-    <w:lsdException w:name="Medium List 2" w:uiPriority="66"/>
-    <w:lsdException w:name="Medium Grid 1" w:uiPriority="67"/>
-    <w:lsdException w:name="Medium Grid 2" w:uiPriority="68"/>
-    <w:lsdException w:name="Medium Grid 3" w:uiPriority="69"/>
-    <w:lsdException w:name="Dark List" w:uiPriority="70"/>
-    <w:lsdException w:name="Colorful Shading" w:uiPriority="71"/>
-    <w:lsdException w:name="Colorful List" w:uiPriority="72"/>
-    <w:lsdException w:name="Colorful Grid" w:uiPriority="73"/>
-    <w:lsdException w:name="Light Shading Accent 1" w:uiPriority="60"/>
-    <w:lsdException w:name="Light List Accent 1" w:uiPriority="61"/>
-    <w:lsdException w:name="Light Grid Accent 1" w:uiPriority="62"/>
-    <w:lsdException w:name="Medium Shading 1 Accent 1" w:uiPriority="63"/>
-    <w:lsdException w:name="Medium Shading 2 Accent 1" w:uiPriority="64"/>
-    <w:lsdException w:name="Medium List 1 Accent 1" w:uiPriority="65"/>
-    <w:lsdException w:name="Revision" w:semiHidden="1"/>
-    <w:lsdException w:name="List Paragraph" w:uiPriority="34" w:qFormat="1"/>
-    <w:lsdException w:name="Quote" w:uiPriority="29" w:qFormat="1"/>
-    <w:lsdException w:name="Intense Quote" w:uiPriority="30" w:qFormat="1"/>
-    <w:lsdException w:name="Medium List 2 Accent 1" w:uiPriority="66"/>
-    <w:lsdException w:name="Medium Grid 1 Accent 1" w:uiPriority="67"/>
-    <w:lsdException w:name="Medium Grid 2 Accent 1" w:uiPriority="68"/>
-    <w:lsdException w:name="Medium Grid 3 Accent 1" w:uiPriority="69"/>
-    <w:lsdException w:name="Dark List Accent 1" w:uiPriority="70"/>
-    <w:lsdException w:name="Colorful Shading Accent 1" w:uiPriority="71"/>
-    <w:lsdException w:name="Colorful List Accent 1" w:uiPriority="72"/>
-    <w:lsdException w:name="Colorful Grid Accent 1" w:uiPriority="73"/>
-    <w:lsdException w:name="Light Shading Accent 2" w:uiPriority="60"/>
-    <w:lsdException w:name="Light List Accent 2" w:uiPriority="61"/>
-    <w:lsdException w:name="Light Grid Accent 2" w:uiPriority="62"/>
-    <w:lsdException w:name="Medium Shading 1 Accent 2" w:uiPriority="63"/>
-    <w:lsdException w:name="Medium Shading 2 Accent 2" w:uiPriority="64"/>
-    <w:lsdException w:name="Medium List 1 Accent 2" w:uiPriority="65"/>
-    <w:lsdException w:name="Medium List 2 Accent 2" w:uiPriority="66"/>
-    <w:lsdException w:name="Medium Grid 1 Accent 2" w:uiPriority="67"/>
-    <w:lsdException w:name="Medium Grid 2 Accent 2" w:uiPriority="68"/>
-    <w:lsdException w:name="Medium Grid 3 Accent 2" w:uiPriority="69"/>
-    <w:lsdException w:name="Dark List Accent 2" w:uiPriority="70"/>
-    <w:lsdException w:name="Colorful Shading Accent 2" w:uiPriority="71"/>
-    <w:lsdException w:name="Colorful List Accent 2" w:uiPriority="72"/>
-    <w:lsdException w:name="Colorful Grid Accent 2" w:uiPriority="73"/>
-    <w:lsdException w:name="Light Shading Accent 3" w:uiPriority="60"/>
-    <w:lsdException w:name="Light List Accent 3" w:uiPriority="61"/>
-    <w:lsdException w:name="Light Grid Accent 3" w:uiPriority="62"/>
-    <w:lsdException w:name="Medium Shading 1 Accent 3" w:uiPriority="63"/>
-    <w:lsdException w:name="Medium Shading 2 Accent 3" w:uiPriority="64"/>
-    <w:lsdException w:name="Medium List 1 Accent 3" w:uiPriority="65"/>
-    <w:lsdException w:name="Medium List 2 Accent 3" w:uiPriority="66"/>
-    <w:lsdException w:name="Medium Grid 1 Accent 3" w:uiPriority="67"/>
-    <w:lsdException w:name="Medium Grid 2 Accent 3" w:uiPriority="68"/>
-    <w:lsdException w:name="Medium Grid 3 Accent 3" w:uiPriority="69"/>
-    <w:lsdException w:name="Dark List Accent 3" w:uiPriority="70"/>
-    <w:lsdException w:name="Colorful Shading Accent 3" w:uiPriority="71"/>
-    <w:lsdException w:name="Colorful List Accent 3" w:uiPriority="72"/>
-    <w:lsdException w:name="Colorful Grid Accent 3" w:uiPriority="73"/>
-    <w:lsdException w:name="Light Shading Accent 4" w:uiPriority="60"/>
-    <w:lsdException w:name="Light List Accent 4" w:uiPriority="61"/>
-    <w:lsdException w:name="Light Grid Accent 4" w:uiPriority="62"/>
-    <w:lsdException w:name="Medium Shading 1 Accent 4" w:uiPriority="63"/>
-    <w:lsdException w:name="Medium Shading 2 Accent 4" w:uiPriority="64"/>
-    <w:lsdException w:name="Medium List 1 Accent 4" w:uiPriority="65"/>
-    <w:lsdException w:name="Medium List 2 Accent 4" w:uiPriority="66"/>
-    <w:lsdException w:name="Medium Grid 1 Accent 4" w:uiPriority="67"/>
-    <w:lsdException w:name="Medium Grid 2 Accent 4" w:uiPriority="68"/>
-    <w:lsdException w:name="Medium Grid 3 Accent 4" w:uiPriority="69"/>
-    <w:lsdException w:name="Dark List Accent 4" w:uiPriority="70"/>
-    <w:lsdException w:name="Colorful Shading Accent 4" w:uiPriority="71"/>
-    <w:lsdException w:name="Colorful List Accent 4" w:uiPriority="72"/>
-    <w:lsdException w:name="Colorful Grid Accent 4" w:uiPriority="73"/>
-    <w:lsdException w:name="Light Shading Accent 5" w:uiPriority="60"/>
-    <w:lsdException w:name="Light List Accent 5" w:uiPriority="61"/>
-    <w:lsdException w:name="Light Grid Accent 5" w:uiPriority="62"/>
-    <w:lsdException w:name="Medium Shading 1 Accent 5" w:uiPriority="63"/>
-    <w:lsdException w:name="Medium Shading 2 Accent 5" w:uiPriority="64"/>
-    <w:lsdException w:name="Medium List 1 Accent 5" w:uiPriority="65"/>
-    <w:lsdException w:name="Medium List 2 Accent 5" w:uiPriority="66"/>
-    <w:lsdException w:name="Medium Grid 1 Accent 5" w:uiPriority="67"/>
-    <w:lsdException w:name="Medium Grid 2 Accent 5" w:uiPriority="68"/>
-    <w:lsdException w:name="Medium Grid 3 Accent 5" w:uiPriority="69"/>
-    <w:lsdException w:name="Dark List Accent 5" w:uiPriority="70"/>
-    <w:lsdException w:name="Colorful Shading Accent 5" w:uiPriority="71"/>
-    <w:lsdException w:name="Colorful List Accent 5" w:uiPriority="72"/>
-    <w:lsdException w:name="Colorful Grid Accent 5" w:uiPriority="73"/>
-    <w:lsdException w:name="Light Shading Accent 6" w:uiPriority="60"/>
-    <w:lsdException w:name="Light List Accent 6" w:uiPriority="61"/>
-    <w:lsdException w:name="Light Grid Accent 6" w:uiPriority="62"/>
-    <w:lsdException w:name="Medium Shading 1 Accent 6" w:uiPriority="63"/>
-    <w:lsdException w:name="Medium Shading 2 Accent 6" w:uiPriority="64"/>
-    <w:lsdException w:name="Medium List 1 Accent 6" w:uiPriority="65"/>
-    <w:lsdException w:name="Medium List 2 Accent 6" w:uiPriority="66"/>
-    <w:lsdException w:name="Medium Grid 1 Accent 6" w:uiPriority="67"/>
-    <w:lsdException w:name="Medium Grid 2 Accent 6" w:uiPriority="68"/>
-    <w:lsdException w:name="Medium Grid 3 Accent 6" w:uiPriority="69"/>
-    <w:lsdException w:name="Dark List Accent 6" w:uiPriority="70"/>
-    <w:lsdException w:name="Colorful Shading Accent 6" w:uiPriority="71"/>
-    <w:lsdException w:name="Colorful List Accent 6" w:uiPriority="72"/>
-    <w:lsdException w:name="Colorful Grid Accent 6" w:uiPriority="73"/>
-    <w:lsdException w:name="Subtle Emphasis" w:uiPriority="19" w:qFormat="1"/>
-    <w:lsdException w:name="Intense Emphasis" w:uiPriority="21" w:qFormat="1"/>
-    <w:lsdException w:name="Subtle Reference" w:uiPriority="31" w:qFormat="1"/>
-    <w:lsdException w:name="Intense Reference" w:uiPriority="32" w:qFormat="1"/>
-    <w:lsdException w:name="Book Title" w:uiPriority="33" w:qFormat="1"/>
-    <w:lsdException w:name="Bibliography" w:semiHidden="1" w:uiPriority="37" w:unhideWhenUsed="1"/>
-    <w:lsdException w:name="TOC Heading" w:semiHidden="1" w:uiPriority="39" w:unhideWhenUsed="1" w:qFormat="1"/>
-    <w:lsdException w:name="Plain Table 1" w:uiPriority="41"/>
-    <w:lsdException w:name="Plain Table 2" w:uiPriority="42"/>
-    <w:lsdException w:name="Plain Table 3" w:uiPriority="43"/>
-    <w:lsdException w:name="Plain Table 4" w:uiPriority="44"/>
-    <w:lsdException w:name="Plain Table 5" w:uiPriority="45"/>
-    <w:lsdException w:name="Grid Table Light" w:uiPriority="40"/>
-    <w:lsdException w:name="Grid Table 1 Light" w:uiPriority="46"/>
-    <w:lsdException w:name="Grid Table 2" w:uiPriority="47"/>
-    <w:lsdException w:name="Grid Table 3" w:uiPriority="48"/>
-    <w:lsdException w:name="Grid Table 4" w:uiPriority="49"/>
-    <w:lsdException w:name="Grid Table 5 Dark" w:uiPriority="50"/>
-    <w:lsdException w:name="Grid Table 6 Colorful" w:uiPriority="51"/>
-    <w:lsdException w:name="Grid Table 7 Colorful" w:uiPriority="52"/>
-    <w:lsdException w:name="Grid Table 1 Light Accent 1" w:uiPriority="46"/>
-    <w:lsdException w:name="Grid Table 2 Accent 1" w:uiPriority="47"/>
-    <w:lsdException w:name="Grid Table 3 Accent 1" w:uiPriority="48"/>
-    <w:lsdException w:name="Grid Table 4 Accent 1" w:uiPriority="49"/>
-    <w:lsdException w:name="Grid Table 5 Dark Accent 1" w:uiPriority="50"/>
-    <w:lsdException w:name="Grid Table 6 Colorful Accent 1" w:uiPriority="51"/>
-    <w:lsdException w:name="Grid Table 7 Colorful Accent 1" w:uiPriority="52"/>
-    <w:lsdException w:name="Grid Table 1 Light Accent 2" w:uiPriority="46"/>
-    <w:lsdException w:name="Grid Table 2 Accent 2" w:uiPriority="47"/>
-    <w:lsdException w:name="Grid Table 3 Accent 2" w:uiPriority="48"/>
-    <w:lsdException w:name="Grid Table 4 Accent 2" w:uiPriority="49"/>
-    <w:lsdException w:name="Grid Table 5 Dark Accent 2" w:uiPriority="50"/>
-    <w:lsdException w:name="Grid Table 6 Colorful Accent 2" w:uiPriority="51"/>
-    <w:lsdException w:name="Grid Table 7 Colorful Accent 2" w:uiPriority="52"/>
-    <w:lsdException w:name="Grid Table 1 Light Accent 3" w:uiPriority="46"/>
-    <w:lsdException w:name="Grid Table 2 Accent 3" w:uiPriority="47"/>
-    <w:lsdException w:name="Grid Table 3 Accent 3" w:uiPriority="48"/>
-    <w:lsdException w:name="Grid Table 4 Accent 3" w:uiPriority="49"/>
-    <w:lsdException w:name="Grid Table 5 Dark Accent 3" w:uiPriority="50"/>
-    <w:lsdException w:name="Grid Table 6 Colorful Accent 3" w:uiPriority="51"/>
-    <w:lsdException w:name="Grid Table 7 Colorful Accent 3" w:uiPriority="52"/>
-    <w:lsdException w:name="Grid Table 1 Light Accent 4" w:uiPriority="46"/>
-    <w:lsdException w:name="Grid Table 2 Accent 4" w:uiPriority="47"/>
-    <w:lsdException w:name="Grid Table 3 Accent 4" w:uiPriority="48"/>
-    <w:lsdException w:name="Grid Table 4 Accent 4" w:uiPriority="49"/>
-    <w:lsdException w:name="Grid Table 5 Dark Accent 4" w:uiPriority="50"/>
-    <w:lsdException w:name="Grid Table 6 Colorful Accent 4" w:uiPriority="51"/>
-    <w:lsdException w:name="Grid Table 7 Colorful Accent 4" w:uiPriority="52"/>
-    <w:lsdException w:name="Grid Table 1 Light Accent 5" w:uiPriority="46"/>
-    <w:lsdException w:name="Grid Table 2 Accent 5" w:uiPriority="47"/>
-    <w:lsdException w:name="Grid Table 3 Accent 5" w:uiPriority="48"/>
-    <w:lsdException w:name="Grid Table 4 Accent 5" w:uiPriority="49"/>
-    <w:lsdException w:name="Grid Table 5 Dark Accent 5" w:uiPriority="50"/>
-    <w:lsdException w:name="Grid Table 6 Colorful Accent 5" w:uiPriority="51"/>
-    <w:lsdException w:name="Grid Table 7 Colorful Accent 5" w:uiPriority="52"/>
-    <w:lsdException w:name="Grid Table 1 Light Accent 6" w:uiPriority="46"/>
-    <w:lsdException w:name="Grid Table 2 Accent 6" w:uiPriority="47"/>
-    <w:lsdException w:name="Grid Table 3 Accent 6" w:uiPriority="48"/>
-    <w:lsdException w:name="Grid Table 4 Accent 6" w:uiPriority="49"/>
-    <w:lsdException w:name="Grid Table 5 Dark Accent 6" w:uiPriority="50"/>
-    <w:lsdException w:name="Grid Table 6 Colorful Accent 6" w:uiPriority="51"/>
-    <w:lsdException w:name="Grid Table 7 Colorful Accent 6" w:uiPriority="52"/>
-    <w:lsdException w:name="List Table 1 Light" w:uiPriority="46"/>
-    <w:lsdException w:name="List Table 2" w:uiPriority="47"/>
-    <w:lsdException w:name="List Table 3" w:uiPriority="48"/>
-    <w:lsdException w:name="List Table 4" w:uiPriority="49"/>
-    <w:lsdException w:name="List Table 5 Dark" w:uiPriority="50"/>
-    <w:lsdException w:name="List Table 6 Colorful" w:uiPriority="51"/>
-    <w:lsdException w:name="List Table 7 Colorful" w:uiPriority="52"/>
-    <w:lsdException w:name="List Table 1 Light Accent 1" w:uiPriority="46"/>
-    <w:lsdException w:name="List Table 2 Accent 1" w:uiPriority="47"/>
-    <w:lsdException w:name="List Table 3 Accent 1" w:uiPriority="48"/>
-    <w:lsdException w:name="List Table 4 Accent 1" w:uiPriority="49"/>
-    <w:lsdException w:name="List Table 5 Dark Accent 1" w:uiPriority="50"/>
-    <w:lsdException w:name="List Table 6 Colorful Accent 1" w:uiPriority="51"/>
-    <w:lsdException w:name="List Table 7 Colorful Accent 1" w:uiPriority="52"/>
-    <w:lsdException w:name="List Table 1 Light Accent 2" w:uiPriority="46"/>
-    <w:lsdException w:name="List Table 2 Accent 2" w:uiPriority="47"/>
-    <w:lsdException w:name="List Table 3 Accent 2" w:uiPriority="48"/>
-    <w:lsdException w:name="List Table 4 Accent 2" w:uiPriority="49"/>
-    <w:lsdException w:name="List Table 5 Dark Accent 2" w:uiPriority="50"/>
-    <w:lsdException w:name="List Table 6 Colorful Accent 2" w:uiPriority="51"/>
-    <w:lsdException w:name="List Table 7 Colorful Accent 2" w:uiPriority="52"/>
-    <w:lsdException w:name="List Table 1 Light Accent 3" w:uiPriority="46"/>
-    <w:lsdException w:name="List Table 2 Accent 3" w:uiPriority="47"/>
-    <w:lsdException w:name="List Table 3 Accent 3" w:uiPriority="48"/>
-    <w:lsdException w:name="List Table 4 Accent 3" w:uiPriority="49"/>
-    <w:lsdException w:name="List Table 5 Dark Accent 3" w:uiPriority="50"/>
-    <w:lsdException w:name="List Table 6 Colorful Accent 3" w:uiPriority="51"/>
-    <w:lsdException w:name="List Table 7 Colorful Accent 3" w:uiPriority="52"/>
-    <w:lsdException w:name="List Table 1 Light Accent 4" w:uiPriority="46"/>
-    <w:lsdException w:name="List Table 2 Accent 4" w:uiPriority="47"/>
-    <w:lsdException w:name="List Table 3 Accent 4" w:uiPriority="48"/>
-    <w:lsdException w:name="List Table 4 Accent 4" w:uiPriority="49"/>
-    <w:lsdException w:name="List Table 5 Dark Accent 4" w:uiPriority="50"/>
-    <w:lsdException w:name="List Table 6 Colorful Accent 4" w:uiPriority="51"/>
-    <w:lsdException w:name="List Table 7 Colorful Accent 4" w:uiPriority="52"/>
-    <w:lsdException w:name="List Table 1 Light Accent 5" w:uiPriority="46"/>
-    <w:lsdException w:name="List Table 2 Accent 5" w:uiPriority="47"/>
-    <w:lsdException w:name="List Table 3 Accent 5" w:uiPriority="48"/>
-    <w:lsdException w:name="List Table 4 Accent 5" w:uiPriority="49"/>
-    <w:lsdException w:name="List Table 5 Dark Accent 5" w:uiPriority="50"/>
-    <w:lsdException w:name="List Table 6 Colorful Accent 5" w:uiPriority="51"/>
-    <w:lsdException w:name="List Table 7 Colorful Accent 5" w:uiPriority="52"/>
-    <w:lsdException w:name="List Table 1 Light Accent 6" w:uiPriority="46"/>
-    <w:lsdException w:name="List Table 2 Accent 6" w:uiPriority="47"/>
-    <w:lsdException w:name="List Table 3 Accent 6" w:uiPriority="48"/>
-    <w:lsdException w:name="List Table 4 Accent 6" w:uiPriority="49"/>
-    <w:lsdException w:name="List Table 5 Dark Accent 6" w:uiPriority="50"/>
-    <w:lsdException w:name="List Table 6 Colorful Accent 6" w:uiPriority="51"/>
-    <w:lsdException w:name="List Table 7 Colorful Accent 6" w:uiPriority="52"/>
+  <w:latentStyles w:defLockedState="0" w:defUIPriority="99" w:defSemiHidden="1" w:defUnhideWhenUsed="1" w:defQFormat="0" w:count="267">
+    <w:lsdException w:name="Normal" w:semiHidden="0" w:uiPriority="0" w:unhideWhenUsed="0" w:qFormat="1"/>
+    <w:lsdException w:name="heading 1" w:semiHidden="0" w:uiPriority="9" w:unhideWhenUsed="0" w:qFormat="1"/>
+    <w:lsdException w:name="heading 2" w:uiPriority="9" w:qFormat="1"/>
+    <w:lsdException w:name="heading 3" w:uiPriority="9" w:qFormat="1"/>
+    <w:lsdException w:name="heading 4" w:uiPriority="9" w:qFormat="1"/>
+    <w:lsdException w:name="heading 5" w:uiPriority="9" w:qFormat="1"/>
+    <w:lsdException w:name="heading 6" w:uiPriority="9" w:qFormat="1"/>
+    <w:lsdException w:name="heading 7" w:uiPriority="9" w:qFormat="1"/>
+    <w:lsdException w:name="heading 8" w:uiPriority="9" w:qFormat="1"/>
+    <w:lsdException w:name="heading 9" w:uiPriority="9" w:qFormat="1"/>
+    <w:lsdException w:name="toc 1" w:uiPriority="39"/>
+    <w:lsdException w:name="toc 2" w:uiPriority="39"/>
+    <w:lsdException w:name="toc 3" w:uiPriority="39"/>
+    <w:lsdException w:name="toc 4" w:uiPriority="39"/>
+    <w:lsdException w:name="toc 5" w:uiPriority="39"/>
+    <w:lsdException w:name="toc 6" w:uiPriority="39"/>
+    <w:lsdException w:name="toc 7" w:uiPriority="39"/>
+    <w:lsdException w:name="toc 8" w:uiPriority="39"/>
+    <w:lsdException w:name="toc 9" w:uiPriority="39"/>
+    <w:lsdException w:name="caption" w:uiPriority="35" w:qFormat="1"/>
+    <w:lsdException w:name="Title" w:semiHidden="0" w:uiPriority="10" w:unhideWhenUsed="0" w:qFormat="1"/>
+    <w:lsdException w:name="Default Paragraph Font" w:uiPriority="1"/>
+    <w:lsdException w:name="Subtitle" w:semiHidden="0" w:uiPriority="11" w:unhideWhenUsed="0" w:qFormat="1"/>
+    <w:lsdException w:name="Strong" w:semiHidden="0" w:uiPriority="22" w:unhideWhenUsed="0" w:qFormat="1"/>
+    <w:lsdException w:name="Emphasis" w:semiHidden="0" w:uiPriority="20" w:unhideWhenUsed="0" w:qFormat="1"/>
+    <w:lsdException w:name="Table Grid" w:semiHidden="0" w:uiPriority="39" w:unhideWhenUsed="0"/>
+    <w:lsdException w:name="Placeholder Text" w:unhideWhenUsed="0"/>
+    <w:lsdException w:name="No Spacing" w:semiHidden="0" w:uiPriority="1" w:unhideWhenUsed="0" w:qFormat="1"/>
+    <w:lsdException w:name="Light Shading" w:semiHidden="0" w:uiPriority="60" w:unhideWhenUsed="0"/>
+    <w:lsdException w:name="Light List" w:semiHidden="0" w:uiPriority="61" w:unhideWhenUsed="0"/>
+    <w:lsdException w:name="Light Grid" w:semiHidden="0" w:uiPriority="62" w:unhideWhenUsed="0"/>
+    <w:lsdException w:name="Medium Shading 1" w:semiHidden="0" w:uiPriority="63" w:unhideWhenUsed="0"/>
+    <w:lsdException w:name="Medium Shading 2" w:semiHidden="0" w:uiPriority="64" w:unhideWhenUsed="0"/>
+    <w:lsdException w:name="Medium List 1" w:semiHidden="0" w:uiPriority="65" w:unhideWhenUsed="0"/>
+    <w:lsdException w:name="Medium List 2" w:semiHidden="0" w:uiPriority="66" w:unhideWhenUsed="0"/>
+    <w:lsdException w:name="Medium Grid 1" w:semiHidden="0" w:uiPriority="67" w:unhideWhenUsed="0"/>
+    <w:lsdException w:name="Medium Grid 2" w:semiHidden="0" w:uiPriority="68" w:unhideWhenUsed="0"/>
+    <w:lsdException w:name="Medium Grid 3" w:semiHidden="0" w:uiPriority="69" w:unhideWhenUsed="0"/>
+    <w:lsdException w:name="Dark List" w:semiHidden="0" w:uiPriority="70" w:unhideWhenUsed="0"/>
+    <w:lsdException w:name="Colorful Shading" w:semiHidden="0" w:uiPriority="71" w:unhideWhenUsed="0"/>
+    <w:lsdException w:name="Colorful List" w:semiHidden="0" w:uiPriority="72" w:unhideWhenUsed="0"/>
+    <w:lsdException w:name="Colorful Grid" w:semiHidden="0" w:uiPriority="73" w:unhideWhenUsed="0"/>
+    <w:lsdException w:name="Light Shading Accent 1" w:semiHidden="0" w:uiPriority="60" w:unhideWhenUsed="0"/>
+    <w:lsdException w:name="Light List Accent 1" w:semiHidden="0" w:uiPriority="61" w:unhideWhenUsed="0"/>
+    <w:lsdException w:name="Light Grid Accent 1" w:semiHidden="0" w:uiPriority="62" w:unhideWhenUsed="0"/>
+    <w:lsdException w:name="Medium Shading 1 Accent 1" w:semiHidden="0" w:uiPriority="63" w:unhideWhenUsed="0"/>
+    <w:lsdException w:name="Medium Shading 2 Accent 1" w:semiHidden="0" w:uiPriority="64" w:unhideWhenUsed="0"/>
+    <w:lsdException w:name="Medium List 1 Accent 1" w:semiHidden="0" w:uiPriority="65" w:unhideWhenUsed="0"/>
+    <w:lsdException w:name="Revision" w:unhideWhenUsed="0"/>
+    <w:lsdException w:name="List Paragraph" w:semiHidden="0" w:uiPriority="34" w:unhideWhenUsed="0" w:qFormat="1"/>
+    <w:lsdException w:name="Quote" w:semiHidden="0" w:uiPriority="29" w:unhideWhenUsed="0" w:qFormat="1"/>
+    <w:lsdException w:name="Intense Quote" w:semiHidden="0" w:uiPriority="30" w:unhideWhenUsed="0" w:qFormat="1"/>
+    <w:lsdException w:name="Medium List 2 Accent 1" w:semiHidden="0" w:uiPriority="66" w:unhideWhenUsed="0"/>
+    <w:lsdException w:name="Medium Grid 1 Accent 1" w:semiHidden="0" w:uiPriority="67" w:unhideWhenUsed="0"/>
+    <w:lsdException w:name="Medium Grid 2 Accent 1" w:semiHidden="0" w:uiPriority="68" w:unhideWhenUsed="0"/>
+    <w:lsdException w:name="Medium Grid 3 Accent 1" w:semiHidden="0" w:uiPriority="69" w:unhideWhenUsed="0"/>
+    <w:lsdException w:name="Dark List Accent 1" w:semiHidden="0" w:uiPriority="70" w:unhideWhenUsed="0"/>
+    <w:lsdException w:name="Colorful Shading Accent 1" w:semiHidden="0" w:uiPriority="71" w:unhideWhenUsed="0"/>
+    <w:lsdException w:name="Colorful List Accent 1" w:semiHidden="0" w:uiPriority="72" w:unhideWhenUsed="0"/>
+    <w:lsdException w:name="Colorful Grid Accent 1" w:semiHidden="0" w:uiPriority="73" w:unhideWhenUsed="0"/>
+    <w:lsdException w:name="Light Shading Accent 2" w:semiHidden="0" w:uiPriority="60" w:unhideWhenUsed="0"/>
+    <w:lsdException w:name="Light List Accent 2" w:semiHidden="0" w:uiPriority="61" w:unhideWhenUsed="0"/>
+    <w:lsdException w:name="Light Grid Accent 2" w:semiHidden="0" w:uiPriority="62" w:unhideWhenUsed="0"/>
+    <w:lsdException w:name="Medium Shading 1 Accent 2" w:semiHidden="0" w:uiPriority="63" w:unhideWhenUsed="0"/>
+    <w:lsdException w:name="Medium Shading 2 Accent 2" w:semiHidden="0" w:uiPriority="64" w:unhideWhenUsed="0"/>
+    <w:lsdException w:name="Medium List 1 Accent 2" w:semiHidden="0" w:uiPriority="65" w:unhideWhenUsed="0"/>
+    <w:lsdException w:name="Medium List 2 Accent 2" w:semiHidden="0" w:uiPriority="66" w:unhideWhenUsed="0"/>
+    <w:lsdException w:name="Medium Grid 1 Accent 2" w:semiHidden="0" w:uiPriority="67" w:unhideWhenUsed="0"/>
+    <w:lsdException w:name="Medium Grid 2 Accent 2" w:semiHidden="0" w:uiPriority="68" w:unhideWhenUsed="0"/>
+    <w:lsdException w:name="Medium Grid 3 Accent 2" w:semiHidden="0" w:uiPriority="69" w:unhideWhenUsed="0"/>
+    <w:lsdException w:name="Dark List Accent 2" w:semiHidden="0" w:uiPriority="70" w:unhideWhenUsed="0"/>
+    <w:lsdException w:name="Colorful Shading Accent 2" w:semiHidden="0" w:uiPriority="71" w:unhideWhenUsed="0"/>
+    <w:lsdException w:name="Colorful List Accent 2" w:semiHidden="0" w:uiPriority="72" w:unhideWhenUsed="0"/>
+    <w:lsdException w:name="Colorful Grid Accent 2" w:semiHidden="0" w:uiPriority="73" w:unhideWhenUsed="0"/>
+    <w:lsdException w:name="Light Shading Accent 3" w:semiHidden="0" w:uiPriority="60" w:unhideWhenUsed="0"/>
+    <w:lsdException w:name="Light List Accent 3" w:semiHidden="0" w:uiPriority="61" w:unhideWhenUsed="0"/>
+    <w:lsdException w:name="Light Grid Accent 3" w:semiHidden="0" w:uiPriority="62" w:unhideWhenUsed="0"/>
+    <w:lsdException w:name="Medium Shading 1 Accent 3" w:semiHidden="0" w:uiPriority="63" w:unhideWhenUsed="0"/>
+    <w:lsdException w:name="Medium Shading 2 Accent 3" w:semiHidden="0" w:uiPriority="64" w:unhideWhenUsed="0"/>
+    <w:lsdException w:name="Medium List 1 Accent 3" w:semiHidden="0" w:uiPriority="65" w:unhideWhenUsed="0"/>
+    <w:lsdException w:name="Medium List 2 Accent 3" w:semiHidden="0" w:uiPriority="66" w:unhideWhenUsed="0"/>
+    <w:lsdException w:name="Medium Grid 1 Accent 3" w:semiHidden="0" w:uiPriority="67" w:unhideWhenUsed="0"/>
+    <w:lsdException w:name="Medium Grid 2 Accent 3" w:semiHidden="0" w:uiPriority="68" w:unhideWhenUsed="0"/>
+    <w:lsdException w:name="Medium Grid 3 Accent 3" w:semiHidden="0" w:uiPriority="69" w:unhideWhenUsed="0"/>
+    <w:lsdException w:name="Dark List Accent 3" w:semiHidden="0" w:uiPriority="70" w:unhideWhenUsed="0"/>
+    <w:lsdException w:name="Colorful Shading Accent 3" w:semiHidden="0" w:uiPriority="71" w:unhideWhenUsed="0"/>
+    <w:lsdException w:name="Colorful List Accent 3" w:semiHidden="0" w:uiPriority="72" w:unhideWhenUsed="0"/>
+    <w:lsdException w:name="Colorful Grid Accent 3" w:semiHidden="0" w:uiPriority="73" w:unhideWhenUsed="0"/>
+    <w:lsdException w:name="Light Shading Accent 4" w:semiHidden="0" w:uiPriority="60" w:unhideWhenUsed="0"/>
+    <w:lsdException w:name="Light List Accent 4" w:semiHidden="0" w:uiPriority="61" w:unhideWhenUsed="0"/>
+    <w:lsdException w:name="Light Grid Accent 4" w:semiHidden="0" w:uiPriority="62" w:unhideWhenUsed="0"/>
+    <w:lsdException w:name="Medium Shading 1 Accent 4" w:semiHidden="0" w:uiPriority="63" w:unhideWhenUsed="0"/>
+    <w:lsdException w:name="Medium Shading 2 Accent 4" w:semiHidden="0" w:uiPriority="64" w:unhideWhenUsed="0"/>
+    <w:lsdException w:name="Medium List 1 Accent 4" w:semiHidden="0" w:uiPriority="65" w:unhideWhenUsed="0"/>
+    <w:lsdException w:name="Medium List 2 Accent 4" w:semiHidden="0" w:uiPriority="66" w:unhideWhenUsed="0"/>
+    <w:lsdException w:name="Medium Grid 1 Accent 4" w:semiHidden="0" w:uiPriority="67" w:unhideWhenUsed="0"/>
+    <w:lsdException w:name="Medium Grid 2 Accent 4" w:semiHidden="0" w:uiPriority="68" w:unhideWhenUsed="0"/>
+    <w:lsdException w:name="Medium Grid 3 Accent 4" w:semiHidden="0" w:uiPriority="69" w:unhideWhenUsed="0"/>
+    <w:lsdException w:name="Dark List Accent 4" w:semiHidden="0" w:uiPriority="70" w:unhideWhenUsed="0"/>
+    <w:lsdException w:name="Colorful Shading Accent 4" w:semiHidden="0" w:uiPriority="71" w:unhideWhenUsed="0"/>
+    <w:lsdException w:name="Colorful List Accent 4" w:semiHidden="0" w:uiPriority="72" w:unhideWhenUsed="0"/>
+    <w:lsdException w:name="Colorful Grid Accent 4" w:semiHidden="0" w:uiPriority="73" w:unhideWhenUsed="0"/>
+    <w:lsdException w:name="Light Shading Accent 5" w:semiHidden="0" w:uiPriority="60" w:unhideWhenUsed="0"/>
+    <w:lsdException w:name="Light List Accent 5" w:semiHidden="0" w:uiPriority="61" w:unhideWhenUsed="0"/>
+    <w:lsdException w:name="Light Grid Accent 5" w:semiHidden="0" w:uiPriority="62" w:unhideWhenUsed="0"/>
+    <w:lsdException w:name="Medium Shading 1 Accent 5" w:semiHidden="0" w:uiPriority="63" w:unhideWhenUsed="0"/>
+    <w:lsdException w:name="Medium Shading 2 Accent 5" w:semiHidden="0" w:uiPriority="64" w:unhideWhenUsed="0"/>
+    <w:lsdException w:name="Medium List 1 Accent 5" w:semiHidden="0" w:uiPriority="65" w:unhideWhenUsed="0"/>
+    <w:lsdException w:name="Medium List 2 Accent 5" w:semiHidden="0" w:uiPriority="66" w:unhideWhenUsed="0"/>
+    <w:lsdException w:name="Medium Grid 1 Accent 5" w:semiHidden="0" w:uiPriority="67" w:unhideWhenUsed="0"/>
+    <w:lsdException w:name="Medium Grid 2 Accent 5" w:semiHidden="0" w:uiPriority="68" w:unhideWhenUsed="0"/>
+    <w:lsdException w:name="Medium Grid 3 Accent 5" w:semiHidden="0" w:uiPriority="69" w:unhideWhenUsed="0"/>
+    <w:lsdException w:name="Dark List Accent 5" w:semiHidden="0" w:uiPriority="70" w:unhideWhenUsed="0"/>
+    <w:lsdException w:name="Colorful Shading Accent 5" w:semiHidden="0" w:uiPriority="71" w:unhideWhenUsed="0"/>
+    <w:lsdException w:name="Colorful List Accent 5" w:semiHidden="0" w:uiPriority="72" w:unhideWhenUsed="0"/>
+    <w:lsdException w:name="Colorful Grid Accent 5" w:semiHidden="0" w:uiPriority="73" w:unhideWhenUsed="0"/>
+    <w:lsdException w:name="Light Shading Accent 6" w:semiHidden="0" w:uiPriority="60" w:unhideWhenUsed="0"/>
+    <w:lsdException w:name="Light List Accent 6" w:semiHidden="0" w:uiPriority="61" w:unhideWhenUsed="0"/>
+    <w:lsdException w:name="Light Grid Accent 6" w:semiHidden="0" w:uiPriority="62" w:unhideWhenUsed="0"/>
+    <w:lsdException w:name="Medium Shading 1 Accent 6" w:semiHidden="0" w:uiPriority="63" w:unhideWhenUsed="0"/>
+    <w:lsdException w:name="Medium Shading 2 Accent 6" w:semiHidden="0" w:uiPriority="64" w:unhideWhenUsed="0"/>
+    <w:lsdException w:name="Medium List 1 Accent 6" w:semiHidden="0" w:uiPriority="65" w:unhideWhenUsed="0"/>
+    <w:lsdException w:name="Medium List 2 Accent 6" w:semiHidden="0" w:uiPriority="66" w:unhideWhenUsed="0"/>
+    <w:lsdException w:name="Medium Grid 1 Accent 6" w:semiHidden="0" w:uiPriority="67" w:unhideWhenUsed="0"/>
+    <w:lsdException w:name="Medium Grid 2 Accent 6" w:semiHidden="0" w:uiPriority="68" w:unhideWhenUsed="0"/>
+    <w:lsdException w:name="Medium Grid 3 Accent 6" w:semiHidden="0" w:uiPriority="69" w:unhideWhenUsed="0"/>
+    <w:lsdException w:name="Dark List Accent 6" w:semiHidden="0" w:uiPriority="70" w:unhideWhenUsed="0"/>
+    <w:lsdException w:name="Colorful Shading Accent 6" w:semiHidden="0" w:uiPriority="71" w:unhideWhenUsed="0"/>
+    <w:lsdException w:name="Colorful List Accent 6" w:semiHidden="0" w:uiPriority="72" w:unhideWhenUsed="0"/>
+    <w:lsdException w:name="Colorful Grid Accent 6" w:semiHidden="0" w:uiPriority="73" w:unhideWhenUsed="0"/>
+    <w:lsdException w:name="Subtle Emphasis" w:semiHidden="0" w:uiPriority="19" w:unhideWhenUsed="0" w:qFormat="1"/>
+    <w:lsdException w:name="Intense Emphasis" w:semiHidden="0" w:uiPriority="21" w:unhideWhenUsed="0" w:qFormat="1"/>
+    <w:lsdException w:name="Subtle Reference" w:semiHidden="0" w:uiPriority="31" w:unhideWhenUsed="0" w:qFormat="1"/>
+    <w:lsdException w:name="Intense Reference" w:semiHidden="0" w:uiPriority="32" w:unhideWhenUsed="0" w:qFormat="1"/>
+    <w:lsdException w:name="Book Title" w:semiHidden="0" w:uiPriority="33" w:unhideWhenUsed="0" w:qFormat="1"/>
+    <w:lsdException w:name="Bibliography" w:uiPriority="37"/>
+    <w:lsdException w:name="TOC Heading" w:uiPriority="39" w:qFormat="1"/>
   </w:latentStyles>
   <w:style w:type="paragraph" w:default="1" w:styleId="Normal">
     <w:name w:val="Normal"/>
@@ -1967,9 +1728,9 @@
       <w:sz w:val="24"/>
     </w:rPr>
   </w:style>
-  <w:style w:type="paragraph" w:styleId="Ttulo1">
+  <w:style w:type="paragraph" w:styleId="Heading1">
     <w:name w:val="heading 1"/>
-    <w:basedOn w:val="Ttulo10"/>
+    <w:basedOn w:val="Ttulo1"/>
     <w:pPr>
       <w:keepNext/>
       <w:spacing w:before="120" w:line="240" w:lineRule="atLeast"/>
@@ -1981,9 +1742,9 @@
       <w:szCs w:val="20"/>
     </w:rPr>
   </w:style>
-  <w:style w:type="paragraph" w:styleId="Ttulo2">
+  <w:style w:type="paragraph" w:styleId="Heading2">
     <w:name w:val="heading 2"/>
-    <w:basedOn w:val="Ttulo1"/>
+    <w:basedOn w:val="Heading1"/>
     <w:pPr>
       <w:outlineLvl w:val="1"/>
     </w:pPr>
@@ -1991,9 +1752,9 @@
       <w:sz w:val="20"/>
     </w:rPr>
   </w:style>
-  <w:style w:type="paragraph" w:styleId="Ttulo3">
+  <w:style w:type="paragraph" w:styleId="Heading3">
     <w:name w:val="heading 3"/>
-    <w:basedOn w:val="Ttulo1"/>
+    <w:basedOn w:val="Heading1"/>
     <w:pPr>
       <w:spacing w:before="0" w:after="0"/>
       <w:outlineLvl w:val="2"/>
@@ -2004,9 +1765,9 @@
       <w:sz w:val="20"/>
     </w:rPr>
   </w:style>
-  <w:style w:type="paragraph" w:styleId="Ttulo4">
+  <w:style w:type="paragraph" w:styleId="Heading4">
     <w:name w:val="heading 4"/>
-    <w:basedOn w:val="Ttulo10"/>
+    <w:basedOn w:val="Ttulo1"/>
     <w:pPr>
       <w:keepNext/>
       <w:jc w:val="left"/>
@@ -2018,9 +1779,9 @@
       <w:szCs w:val="28"/>
     </w:rPr>
   </w:style>
-  <w:style w:type="paragraph" w:styleId="Ttulo5">
+  <w:style w:type="paragraph" w:styleId="Heading5">
     <w:name w:val="heading 5"/>
-    <w:basedOn w:val="Ttulo10"/>
+    <w:basedOn w:val="Ttulo1"/>
     <w:pPr>
       <w:jc w:val="left"/>
       <w:outlineLvl w:val="4"/>
@@ -2033,9 +1794,9 @@
       <w:szCs w:val="26"/>
     </w:rPr>
   </w:style>
-  <w:style w:type="paragraph" w:styleId="Ttulo6">
+  <w:style w:type="paragraph" w:styleId="Heading6">
     <w:name w:val="heading 6"/>
-    <w:basedOn w:val="Ttulo10"/>
+    <w:basedOn w:val="Ttulo1"/>
     <w:pPr>
       <w:jc w:val="left"/>
       <w:outlineLvl w:val="5"/>
@@ -2046,9 +1807,9 @@
       <w:szCs w:val="22"/>
     </w:rPr>
   </w:style>
-  <w:style w:type="paragraph" w:styleId="Ttulo7">
+  <w:style w:type="paragraph" w:styleId="Heading7">
     <w:name w:val="heading 7"/>
-    <w:basedOn w:val="Ttulo10"/>
+    <w:basedOn w:val="Ttulo1"/>
     <w:pPr>
       <w:jc w:val="left"/>
       <w:outlineLvl w:val="6"/>
@@ -2059,9 +1820,9 @@
       <w:szCs w:val="24"/>
     </w:rPr>
   </w:style>
-  <w:style w:type="paragraph" w:styleId="Ttulo8">
+  <w:style w:type="paragraph" w:styleId="Heading8">
     <w:name w:val="heading 8"/>
-    <w:basedOn w:val="Ttulo10"/>
+    <w:basedOn w:val="Ttulo1"/>
     <w:pPr>
       <w:jc w:val="left"/>
       <w:outlineLvl w:val="7"/>
@@ -2074,9 +1835,9 @@
       <w:szCs w:val="24"/>
     </w:rPr>
   </w:style>
-  <w:style w:type="paragraph" w:styleId="Ttulo9">
+  <w:style w:type="paragraph" w:styleId="Heading9">
     <w:name w:val="heading 9"/>
-    <w:basedOn w:val="Ttulo10"/>
+    <w:basedOn w:val="Ttulo1"/>
     <w:pPr>
       <w:jc w:val="left"/>
       <w:outlineLvl w:val="8"/>
@@ -2086,13 +1847,13 @@
       <w:szCs w:val="22"/>
     </w:rPr>
   </w:style>
-  <w:style w:type="character" w:default="1" w:styleId="Fontepargpadro">
+  <w:style w:type="character" w:default="1" w:styleId="DefaultParagraphFont">
     <w:name w:val="Default Paragraph Font"/>
     <w:uiPriority w:val="1"/>
     <w:semiHidden/>
     <w:unhideWhenUsed/>
   </w:style>
-  <w:style w:type="table" w:default="1" w:styleId="Tabelanormal">
+  <w:style w:type="table" w:default="1" w:styleId="TableNormal">
     <w:name w:val="Normal Table"/>
     <w:uiPriority w:val="99"/>
     <w:semiHidden/>
@@ -2107,7 +1868,7 @@
       </w:tblCellMar>
     </w:tblPr>
   </w:style>
-  <w:style w:type="numbering" w:default="1" w:styleId="Semlista">
+  <w:style w:type="numbering" w:default="1" w:styleId="NoList">
     <w:name w:val="No List"/>
     <w:uiPriority w:val="99"/>
     <w:semiHidden/>
@@ -2365,9 +2126,9 @@
     <w:name w:val="WW8Num7z8"/>
     <w:qFormat/>
   </w:style>
-  <w:style w:type="character" w:styleId="Nmerodepgina">
+  <w:style w:type="character" w:styleId="PageNumber">
     <w:name w:val="page number"/>
-    <w:basedOn w:val="Fontepargpadro"/>
+    <w:basedOn w:val="DefaultParagraphFont"/>
     <w:qFormat/>
   </w:style>
   <w:style w:type="character" w:customStyle="1" w:styleId="BodyTextChar">
@@ -2377,10 +2138,10 @@
       <w:lang w:val="en-US" w:bidi="ar-SA"/>
     </w:rPr>
   </w:style>
-  <w:style w:type="character" w:customStyle="1" w:styleId="TextodenotaderodapChar">
-    <w:name w:val="Texto de nota de rodapé Char"/>
-    <w:basedOn w:val="Fontepargpadro"/>
-    <w:link w:val="Textodenotaderodap"/>
+  <w:style w:type="character" w:customStyle="1" w:styleId="FootnoteTextChar">
+    <w:name w:val="Footnote Text Char"/>
+    <w:basedOn w:val="DefaultParagraphFont"/>
+    <w:link w:val="FootnoteText"/>
     <w:uiPriority w:val="99"/>
     <w:semiHidden/>
     <w:qFormat/>
@@ -2391,9 +2152,9 @@
       <w:szCs w:val="18"/>
     </w:rPr>
   </w:style>
-  <w:style w:type="character" w:styleId="Refdenotaderodap">
+  <w:style w:type="character" w:styleId="FootnoteReference">
     <w:name w:val="footnote reference"/>
-    <w:basedOn w:val="Fontepargpadro"/>
+    <w:basedOn w:val="DefaultParagraphFont"/>
     <w:uiPriority w:val="99"/>
     <w:semiHidden/>
     <w:unhideWhenUsed/>
@@ -2437,7 +2198,7 @@
       <w:sz w:val="20"/>
     </w:rPr>
   </w:style>
-  <w:style w:type="paragraph" w:customStyle="1" w:styleId="Ttulo10">
+  <w:style w:type="paragraph" w:customStyle="1" w:styleId="Ttulo1">
     <w:name w:val="Título1"/>
     <w:basedOn w:val="Normal"/>
     <w:next w:val="Corpodotexto"/>
@@ -2463,14 +2224,14 @@
       <w:spacing w:after="140" w:line="288" w:lineRule="auto"/>
     </w:pPr>
   </w:style>
-  <w:style w:type="paragraph" w:styleId="Lista">
+  <w:style w:type="paragraph" w:styleId="List">
     <w:name w:val="List"/>
     <w:basedOn w:val="Corpodotexto"/>
     <w:pPr>
       <w:widowControl w:val="0"/>
     </w:pPr>
   </w:style>
-  <w:style w:type="paragraph" w:styleId="Legenda">
+  <w:style w:type="paragraph" w:styleId="Caption">
     <w:name w:val="caption"/>
     <w:basedOn w:val="Standard"/>
     <w:qFormat/>
@@ -2521,7 +2282,7 @@
       <w:szCs w:val="20"/>
     </w:rPr>
   </w:style>
-  <w:style w:type="paragraph" w:styleId="Cabealho">
+  <w:style w:type="paragraph" w:styleId="Header">
     <w:name w:val="header"/>
     <w:basedOn w:val="Standard"/>
     <w:pPr>
@@ -2531,7 +2292,7 @@
       </w:tabs>
     </w:pPr>
   </w:style>
-  <w:style w:type="paragraph" w:styleId="Rodap">
+  <w:style w:type="paragraph" w:styleId="Footer">
     <w:name w:val="footer"/>
     <w:basedOn w:val="Standard"/>
     <w:pPr>
@@ -2541,7 +2302,7 @@
       </w:tabs>
     </w:pPr>
   </w:style>
-  <w:style w:type="paragraph" w:styleId="Textodebalo">
+  <w:style w:type="paragraph" w:styleId="BalloonText">
     <w:name w:val="Balloon Text"/>
     <w:basedOn w:val="Standard"/>
     <w:qFormat/>
@@ -2573,16 +2334,16 @@
   </w:style>
   <w:style w:type="paragraph" w:customStyle="1" w:styleId="Ttulododocumento">
     <w:name w:val="Título do documento"/>
-    <w:basedOn w:val="Ttulo10"/>
+    <w:basedOn w:val="Ttulo1"/>
     <w:rPr>
       <w:sz w:val="56"/>
       <w:szCs w:val="56"/>
     </w:rPr>
   </w:style>
-  <w:style w:type="paragraph" w:styleId="Textodenotaderodap">
+  <w:style w:type="paragraph" w:styleId="FootnoteText">
     <w:name w:val="footnote text"/>
     <w:basedOn w:val="Normal"/>
-    <w:link w:val="TextodenotaderodapChar"/>
+    <w:link w:val="FootnoteTextChar"/>
     <w:uiPriority w:val="99"/>
     <w:semiHidden/>
     <w:unhideWhenUsed/>
@@ -2599,9 +2360,835 @@
     <w:basedOn w:val="Normal"/>
     <w:qFormat/>
   </w:style>
-  <w:style w:type="paragraph" w:styleId="Subttulo">
+  <w:style w:type="paragraph" w:styleId="Subtitle">
     <w:name w:val="Subtitle"/>
-    <w:basedOn w:val="Ttulo10"/>
+    <w:basedOn w:val="Ttulo1"/>
+  </w:style>
+  <w:style w:type="numbering" w:customStyle="1" w:styleId="WW8Num1">
+    <w:name w:val="WW8Num1"/>
+  </w:style>
+  <w:style w:type="numbering" w:customStyle="1" w:styleId="WW8Num2">
+    <w:name w:val="WW8Num2"/>
+  </w:style>
+  <w:style w:type="numbering" w:customStyle="1" w:styleId="WW8Num3">
+    <w:name w:val="WW8Num3"/>
+  </w:style>
+  <w:style w:type="numbering" w:customStyle="1" w:styleId="WW8Num4">
+    <w:name w:val="WW8Num4"/>
+  </w:style>
+  <w:style w:type="numbering" w:customStyle="1" w:styleId="WW8Num5">
+    <w:name w:val="WW8Num5"/>
+  </w:style>
+  <w:style w:type="numbering" w:customStyle="1" w:styleId="WW8Num6">
+    <w:name w:val="WW8Num6"/>
+  </w:style>
+  <w:style w:type="numbering" w:customStyle="1" w:styleId="WW8Num7">
+    <w:name w:val="WW8Num7"/>
+  </w:style>
+</w:styles>
+</file>
+
+<file path=word/stylesWithEffects.xml><?xml version="1.0" encoding="utf-8"?>
+<w:styles xmlns:wpc="http://schemas.microsoft.com/office/word/2010/wordprocessingCanvas" xmlns:mc="http://schemas.openxmlformats.org/markup-compatibility/2006" xmlns:o="urn:schemas-microsoft-com:office:office" xmlns:r="http://schemas.openxmlformats.org/officeDocument/2006/relationships" xmlns:m="http://schemas.openxmlformats.org/officeDocument/2006/math" xmlns:v="urn:schemas-microsoft-com:vml" xmlns:wp14="http://schemas.microsoft.com/office/word/2010/wordprocessingDrawing" xmlns:wp="http://schemas.openxmlformats.org/drawingml/2006/wordprocessingDrawing" xmlns:w10="urn:schemas-microsoft-com:office:word" xmlns:w="http://schemas.openxmlformats.org/wordprocessingml/2006/main" xmlns:w14="http://schemas.microsoft.com/office/word/2010/wordml" xmlns:wpg="http://schemas.microsoft.com/office/word/2010/wordprocessingGroup" xmlns:wpi="http://schemas.microsoft.com/office/word/2010/wordprocessingInk" xmlns:wne="http://schemas.microsoft.com/office/word/2006/wordml" xmlns:wps="http://schemas.microsoft.com/office/word/2010/wordprocessingShape" mc:Ignorable="w14 wp14">
+  <w:docDefaults>
+    <w:rPrDefault>
+      <w:rPr>
+        <w:rFonts w:ascii="Liberation Serif" w:eastAsia="Droid Sans Fallback" w:hAnsi="Liberation Serif" w:cs="FreeSans"/>
+        <w:szCs w:val="24"/>
+        <w:lang w:val="pt-BR" w:eastAsia="zh-CN" w:bidi="hi-IN"/>
+      </w:rPr>
+    </w:rPrDefault>
+    <w:pPrDefault>
+      <w:pPr>
+        <w:textAlignment w:val="baseline"/>
+      </w:pPr>
+    </w:pPrDefault>
+  </w:docDefaults>
+  <w:latentStyles w:defLockedState="0" w:defUIPriority="99" w:defSemiHidden="1" w:defUnhideWhenUsed="1" w:defQFormat="0" w:count="267">
+    <w:lsdException w:name="Normal" w:semiHidden="0" w:uiPriority="0" w:unhideWhenUsed="0" w:qFormat="1"/>
+    <w:lsdException w:name="heading 1" w:semiHidden="0" w:uiPriority="9" w:unhideWhenUsed="0" w:qFormat="1"/>
+    <w:lsdException w:name="heading 2" w:uiPriority="9" w:qFormat="1"/>
+    <w:lsdException w:name="heading 3" w:uiPriority="9" w:qFormat="1"/>
+    <w:lsdException w:name="heading 4" w:uiPriority="9" w:qFormat="1"/>
+    <w:lsdException w:name="heading 5" w:uiPriority="9" w:qFormat="1"/>
+    <w:lsdException w:name="heading 6" w:uiPriority="9" w:qFormat="1"/>
+    <w:lsdException w:name="heading 7" w:uiPriority="9" w:qFormat="1"/>
+    <w:lsdException w:name="heading 8" w:uiPriority="9" w:qFormat="1"/>
+    <w:lsdException w:name="heading 9" w:uiPriority="9" w:qFormat="1"/>
+    <w:lsdException w:name="toc 1" w:uiPriority="39"/>
+    <w:lsdException w:name="toc 2" w:uiPriority="39"/>
+    <w:lsdException w:name="toc 3" w:uiPriority="39"/>
+    <w:lsdException w:name="toc 4" w:uiPriority="39"/>
+    <w:lsdException w:name="toc 5" w:uiPriority="39"/>
+    <w:lsdException w:name="toc 6" w:uiPriority="39"/>
+    <w:lsdException w:name="toc 7" w:uiPriority="39"/>
+    <w:lsdException w:name="toc 8" w:uiPriority="39"/>
+    <w:lsdException w:name="toc 9" w:uiPriority="39"/>
+    <w:lsdException w:name="caption" w:uiPriority="35" w:qFormat="1"/>
+    <w:lsdException w:name="Title" w:semiHidden="0" w:uiPriority="10" w:unhideWhenUsed="0" w:qFormat="1"/>
+    <w:lsdException w:name="Default Paragraph Font" w:uiPriority="1"/>
+    <w:lsdException w:name="Subtitle" w:semiHidden="0" w:uiPriority="11" w:unhideWhenUsed="0" w:qFormat="1"/>
+    <w:lsdException w:name="Strong" w:semiHidden="0" w:uiPriority="22" w:unhideWhenUsed="0" w:qFormat="1"/>
+    <w:lsdException w:name="Emphasis" w:semiHidden="0" w:uiPriority="20" w:unhideWhenUsed="0" w:qFormat="1"/>
+    <w:lsdException w:name="Table Grid" w:semiHidden="0" w:uiPriority="39" w:unhideWhenUsed="0"/>
+    <w:lsdException w:name="Placeholder Text" w:unhideWhenUsed="0"/>
+    <w:lsdException w:name="No Spacing" w:semiHidden="0" w:uiPriority="1" w:unhideWhenUsed="0" w:qFormat="1"/>
+    <w:lsdException w:name="Light Shading" w:semiHidden="0" w:uiPriority="60" w:unhideWhenUsed="0"/>
+    <w:lsdException w:name="Light List" w:semiHidden="0" w:uiPriority="61" w:unhideWhenUsed="0"/>
+    <w:lsdException w:name="Light Grid" w:semiHidden="0" w:uiPriority="62" w:unhideWhenUsed="0"/>
+    <w:lsdException w:name="Medium Shading 1" w:semiHidden="0" w:uiPriority="63" w:unhideWhenUsed="0"/>
+    <w:lsdException w:name="Medium Shading 2" w:semiHidden="0" w:uiPriority="64" w:unhideWhenUsed="0"/>
+    <w:lsdException w:name="Medium List 1" w:semiHidden="0" w:uiPriority="65" w:unhideWhenUsed="0"/>
+    <w:lsdException w:name="Medium List 2" w:semiHidden="0" w:uiPriority="66" w:unhideWhenUsed="0"/>
+    <w:lsdException w:name="Medium Grid 1" w:semiHidden="0" w:uiPriority="67" w:unhideWhenUsed="0"/>
+    <w:lsdException w:name="Medium Grid 2" w:semiHidden="0" w:uiPriority="68" w:unhideWhenUsed="0"/>
+    <w:lsdException w:name="Medium Grid 3" w:semiHidden="0" w:uiPriority="69" w:unhideWhenUsed="0"/>
+    <w:lsdException w:name="Dark List" w:semiHidden="0" w:uiPriority="70" w:unhideWhenUsed="0"/>
+    <w:lsdException w:name="Colorful Shading" w:semiHidden="0" w:uiPriority="71" w:unhideWhenUsed="0"/>
+    <w:lsdException w:name="Colorful List" w:semiHidden="0" w:uiPriority="72" w:unhideWhenUsed="0"/>
+    <w:lsdException w:name="Colorful Grid" w:semiHidden="0" w:uiPriority="73" w:unhideWhenUsed="0"/>
+    <w:lsdException w:name="Light Shading Accent 1" w:semiHidden="0" w:uiPriority="60" w:unhideWhenUsed="0"/>
+    <w:lsdException w:name="Light List Accent 1" w:semiHidden="0" w:uiPriority="61" w:unhideWhenUsed="0"/>
+    <w:lsdException w:name="Light Grid Accent 1" w:semiHidden="0" w:uiPriority="62" w:unhideWhenUsed="0"/>
+    <w:lsdException w:name="Medium Shading 1 Accent 1" w:semiHidden="0" w:uiPriority="63" w:unhideWhenUsed="0"/>
+    <w:lsdException w:name="Medium Shading 2 Accent 1" w:semiHidden="0" w:uiPriority="64" w:unhideWhenUsed="0"/>
+    <w:lsdException w:name="Medium List 1 Accent 1" w:semiHidden="0" w:uiPriority="65" w:unhideWhenUsed="0"/>
+    <w:lsdException w:name="Revision" w:unhideWhenUsed="0"/>
+    <w:lsdException w:name="List Paragraph" w:semiHidden="0" w:uiPriority="34" w:unhideWhenUsed="0" w:qFormat="1"/>
+    <w:lsdException w:name="Quote" w:semiHidden="0" w:uiPriority="29" w:unhideWhenUsed="0" w:qFormat="1"/>
+    <w:lsdException w:name="Intense Quote" w:semiHidden="0" w:uiPriority="30" w:unhideWhenUsed="0" w:qFormat="1"/>
+    <w:lsdException w:name="Medium List 2 Accent 1" w:semiHidden="0" w:uiPriority="66" w:unhideWhenUsed="0"/>
+    <w:lsdException w:name="Medium Grid 1 Accent 1" w:semiHidden="0" w:uiPriority="67" w:unhideWhenUsed="0"/>
+    <w:lsdException w:name="Medium Grid 2 Accent 1" w:semiHidden="0" w:uiPriority="68" w:unhideWhenUsed="0"/>
+    <w:lsdException w:name="Medium Grid 3 Accent 1" w:semiHidden="0" w:uiPriority="69" w:unhideWhenUsed="0"/>
+    <w:lsdException w:name="Dark List Accent 1" w:semiHidden="0" w:uiPriority="70" w:unhideWhenUsed="0"/>
+    <w:lsdException w:name="Colorful Shading Accent 1" w:semiHidden="0" w:uiPriority="71" w:unhideWhenUsed="0"/>
+    <w:lsdException w:name="Colorful List Accent 1" w:semiHidden="0" w:uiPriority="72" w:unhideWhenUsed="0"/>
+    <w:lsdException w:name="Colorful Grid Accent 1" w:semiHidden="0" w:uiPriority="73" w:unhideWhenUsed="0"/>
+    <w:lsdException w:name="Light Shading Accent 2" w:semiHidden="0" w:uiPriority="60" w:unhideWhenUsed="0"/>
+    <w:lsdException w:name="Light List Accent 2" w:semiHidden="0" w:uiPriority="61" w:unhideWhenUsed="0"/>
+    <w:lsdException w:name="Light Grid Accent 2" w:semiHidden="0" w:uiPriority="62" w:unhideWhenUsed="0"/>
+    <w:lsdException w:name="Medium Shading 1 Accent 2" w:semiHidden="0" w:uiPriority="63" w:unhideWhenUsed="0"/>
+    <w:lsdException w:name="Medium Shading 2 Accent 2" w:semiHidden="0" w:uiPriority="64" w:unhideWhenUsed="0"/>
+    <w:lsdException w:name="Medium List 1 Accent 2" w:semiHidden="0" w:uiPriority="65" w:unhideWhenUsed="0"/>
+    <w:lsdException w:name="Medium List 2 Accent 2" w:semiHidden="0" w:uiPriority="66" w:unhideWhenUsed="0"/>
+    <w:lsdException w:name="Medium Grid 1 Accent 2" w:semiHidden="0" w:uiPriority="67" w:unhideWhenUsed="0"/>
+    <w:lsdException w:name="Medium Grid 2 Accent 2" w:semiHidden="0" w:uiPriority="68" w:unhideWhenUsed="0"/>
+    <w:lsdException w:name="Medium Grid 3 Accent 2" w:semiHidden="0" w:uiPriority="69" w:unhideWhenUsed="0"/>
+    <w:lsdException w:name="Dark List Accent 2" w:semiHidden="0" w:uiPriority="70" w:unhideWhenUsed="0"/>
+    <w:lsdException w:name="Colorful Shading Accent 2" w:semiHidden="0" w:uiPriority="71" w:unhideWhenUsed="0"/>
+    <w:lsdException w:name="Colorful List Accent 2" w:semiHidden="0" w:uiPriority="72" w:unhideWhenUsed="0"/>
+    <w:lsdException w:name="Colorful Grid Accent 2" w:semiHidden="0" w:uiPriority="73" w:unhideWhenUsed="0"/>
+    <w:lsdException w:name="Light Shading Accent 3" w:semiHidden="0" w:uiPriority="60" w:unhideWhenUsed="0"/>
+    <w:lsdException w:name="Light List Accent 3" w:semiHidden="0" w:uiPriority="61" w:unhideWhenUsed="0"/>
+    <w:lsdException w:name="Light Grid Accent 3" w:semiHidden="0" w:uiPriority="62" w:unhideWhenUsed="0"/>
+    <w:lsdException w:name="Medium Shading 1 Accent 3" w:semiHidden="0" w:uiPriority="63" w:unhideWhenUsed="0"/>
+    <w:lsdException w:name="Medium Shading 2 Accent 3" w:semiHidden="0" w:uiPriority="64" w:unhideWhenUsed="0"/>
+    <w:lsdException w:name="Medium List 1 Accent 3" w:semiHidden="0" w:uiPriority="65" w:unhideWhenUsed="0"/>
+    <w:lsdException w:name="Medium List 2 Accent 3" w:semiHidden="0" w:uiPriority="66" w:unhideWhenUsed="0"/>
+    <w:lsdException w:name="Medium Grid 1 Accent 3" w:semiHidden="0" w:uiPriority="67" w:unhideWhenUsed="0"/>
+    <w:lsdException w:name="Medium Grid 2 Accent 3" w:semiHidden="0" w:uiPriority="68" w:unhideWhenUsed="0"/>
+    <w:lsdException w:name="Medium Grid 3 Accent 3" w:semiHidden="0" w:uiPriority="69" w:unhideWhenUsed="0"/>
+    <w:lsdException w:name="Dark List Accent 3" w:semiHidden="0" w:uiPriority="70" w:unhideWhenUsed="0"/>
+    <w:lsdException w:name="Colorful Shading Accent 3" w:semiHidden="0" w:uiPriority="71" w:unhideWhenUsed="0"/>
+    <w:lsdException w:name="Colorful List Accent 3" w:semiHidden="0" w:uiPriority="72" w:unhideWhenUsed="0"/>
+    <w:lsdException w:name="Colorful Grid Accent 3" w:semiHidden="0" w:uiPriority="73" w:unhideWhenUsed="0"/>
+    <w:lsdException w:name="Light Shading Accent 4" w:semiHidden="0" w:uiPriority="60" w:unhideWhenUsed="0"/>
+    <w:lsdException w:name="Light List Accent 4" w:semiHidden="0" w:uiPriority="61" w:unhideWhenUsed="0"/>
+    <w:lsdException w:name="Light Grid Accent 4" w:semiHidden="0" w:uiPriority="62" w:unhideWhenUsed="0"/>
+    <w:lsdException w:name="Medium Shading 1 Accent 4" w:semiHidden="0" w:uiPriority="63" w:unhideWhenUsed="0"/>
+    <w:lsdException w:name="Medium Shading 2 Accent 4" w:semiHidden="0" w:uiPriority="64" w:unhideWhenUsed="0"/>
+    <w:lsdException w:name="Medium List 1 Accent 4" w:semiHidden="0" w:uiPriority="65" w:unhideWhenUsed="0"/>
+    <w:lsdException w:name="Medium List 2 Accent 4" w:semiHidden="0" w:uiPriority="66" w:unhideWhenUsed="0"/>
+    <w:lsdException w:name="Medium Grid 1 Accent 4" w:semiHidden="0" w:uiPriority="67" w:unhideWhenUsed="0"/>
+    <w:lsdException w:name="Medium Grid 2 Accent 4" w:semiHidden="0" w:uiPriority="68" w:unhideWhenUsed="0"/>
+    <w:lsdException w:name="Medium Grid 3 Accent 4" w:semiHidden="0" w:uiPriority="69" w:unhideWhenUsed="0"/>
+    <w:lsdException w:name="Dark List Accent 4" w:semiHidden="0" w:uiPriority="70" w:unhideWhenUsed="0"/>
+    <w:lsdException w:name="Colorful Shading Accent 4" w:semiHidden="0" w:uiPriority="71" w:unhideWhenUsed="0"/>
+    <w:lsdException w:name="Colorful List Accent 4" w:semiHidden="0" w:uiPriority="72" w:unhideWhenUsed="0"/>
+    <w:lsdException w:name="Colorful Grid Accent 4" w:semiHidden="0" w:uiPriority="73" w:unhideWhenUsed="0"/>
+    <w:lsdException w:name="Light Shading Accent 5" w:semiHidden="0" w:uiPriority="60" w:unhideWhenUsed="0"/>
+    <w:lsdException w:name="Light List Accent 5" w:semiHidden="0" w:uiPriority="61" w:unhideWhenUsed="0"/>
+    <w:lsdException w:name="Light Grid Accent 5" w:semiHidden="0" w:uiPriority="62" w:unhideWhenUsed="0"/>
+    <w:lsdException w:name="Medium Shading 1 Accent 5" w:semiHidden="0" w:uiPriority="63" w:unhideWhenUsed="0"/>
+    <w:lsdException w:name="Medium Shading 2 Accent 5" w:semiHidden="0" w:uiPriority="64" w:unhideWhenUsed="0"/>
+    <w:lsdException w:name="Medium List 1 Accent 5" w:semiHidden="0" w:uiPriority="65" w:unhideWhenUsed="0"/>
+    <w:lsdException w:name="Medium List 2 Accent 5" w:semiHidden="0" w:uiPriority="66" w:unhideWhenUsed="0"/>
+    <w:lsdException w:name="Medium Grid 1 Accent 5" w:semiHidden="0" w:uiPriority="67" w:unhideWhenUsed="0"/>
+    <w:lsdException w:name="Medium Grid 2 Accent 5" w:semiHidden="0" w:uiPriority="68" w:unhideWhenUsed="0"/>
+    <w:lsdException w:name="Medium Grid 3 Accent 5" w:semiHidden="0" w:uiPriority="69" w:unhideWhenUsed="0"/>
+    <w:lsdException w:name="Dark List Accent 5" w:semiHidden="0" w:uiPriority="70" w:unhideWhenUsed="0"/>
+    <w:lsdException w:name="Colorful Shading Accent 5" w:semiHidden="0" w:uiPriority="71" w:unhideWhenUsed="0"/>
+    <w:lsdException w:name="Colorful List Accent 5" w:semiHidden="0" w:uiPriority="72" w:unhideWhenUsed="0"/>
+    <w:lsdException w:name="Colorful Grid Accent 5" w:semiHidden="0" w:uiPriority="73" w:unhideWhenUsed="0"/>
+    <w:lsdException w:name="Light Shading Accent 6" w:semiHidden="0" w:uiPriority="60" w:unhideWhenUsed="0"/>
+    <w:lsdException w:name="Light List Accent 6" w:semiHidden="0" w:uiPriority="61" w:unhideWhenUsed="0"/>
+    <w:lsdException w:name="Light Grid Accent 6" w:semiHidden="0" w:uiPriority="62" w:unhideWhenUsed="0"/>
+    <w:lsdException w:name="Medium Shading 1 Accent 6" w:semiHidden="0" w:uiPriority="63" w:unhideWhenUsed="0"/>
+    <w:lsdException w:name="Medium Shading 2 Accent 6" w:semiHidden="0" w:uiPriority="64" w:unhideWhenUsed="0"/>
+    <w:lsdException w:name="Medium List 1 Accent 6" w:semiHidden="0" w:uiPriority="65" w:unhideWhenUsed="0"/>
+    <w:lsdException w:name="Medium List 2 Accent 6" w:semiHidden="0" w:uiPriority="66" w:unhideWhenUsed="0"/>
+    <w:lsdException w:name="Medium Grid 1 Accent 6" w:semiHidden="0" w:uiPriority="67" w:unhideWhenUsed="0"/>
+    <w:lsdException w:name="Medium Grid 2 Accent 6" w:semiHidden="0" w:uiPriority="68" w:unhideWhenUsed="0"/>
+    <w:lsdException w:name="Medium Grid 3 Accent 6" w:semiHidden="0" w:uiPriority="69" w:unhideWhenUsed="0"/>
+    <w:lsdException w:name="Dark List Accent 6" w:semiHidden="0" w:uiPriority="70" w:unhideWhenUsed="0"/>
+    <w:lsdException w:name="Colorful Shading Accent 6" w:semiHidden="0" w:uiPriority="71" w:unhideWhenUsed="0"/>
+    <w:lsdException w:name="Colorful List Accent 6" w:semiHidden="0" w:uiPriority="72" w:unhideWhenUsed="0"/>
+    <w:lsdException w:name="Colorful Grid Accent 6" w:semiHidden="0" w:uiPriority="73" w:unhideWhenUsed="0"/>
+    <w:lsdException w:name="Subtle Emphasis" w:semiHidden="0" w:uiPriority="19" w:unhideWhenUsed="0" w:qFormat="1"/>
+    <w:lsdException w:name="Intense Emphasis" w:semiHidden="0" w:uiPriority="21" w:unhideWhenUsed="0" w:qFormat="1"/>
+    <w:lsdException w:name="Subtle Reference" w:semiHidden="0" w:uiPriority="31" w:unhideWhenUsed="0" w:qFormat="1"/>
+    <w:lsdException w:name="Intense Reference" w:semiHidden="0" w:uiPriority="32" w:unhideWhenUsed="0" w:qFormat="1"/>
+    <w:lsdException w:name="Book Title" w:semiHidden="0" w:uiPriority="33" w:unhideWhenUsed="0" w:qFormat="1"/>
+    <w:lsdException w:name="Bibliography" w:uiPriority="37"/>
+    <w:lsdException w:name="TOC Heading" w:uiPriority="39" w:qFormat="1"/>
+  </w:latentStyles>
+  <w:style w:type="paragraph" w:default="1" w:styleId="Normal">
+    <w:name w:val="Normal"/>
+    <w:qFormat/>
+    <w:pPr>
+      <w:suppressAutoHyphens/>
+    </w:pPr>
+    <w:rPr>
+      <w:color w:val="00000A"/>
+      <w:sz w:val="24"/>
+    </w:rPr>
+  </w:style>
+  <w:style w:type="paragraph" w:styleId="Heading1">
+    <w:name w:val="heading 1"/>
+    <w:basedOn w:val="Ttulo1"/>
+    <w:pPr>
+      <w:keepNext/>
+      <w:spacing w:before="120" w:line="240" w:lineRule="atLeast"/>
+      <w:ind w:left="720" w:hanging="720"/>
+      <w:jc w:val="left"/>
+    </w:pPr>
+    <w:rPr>
+      <w:sz w:val="24"/>
+      <w:szCs w:val="20"/>
+    </w:rPr>
+  </w:style>
+  <w:style w:type="paragraph" w:styleId="Heading2">
+    <w:name w:val="heading 2"/>
+    <w:basedOn w:val="Heading1"/>
+    <w:pPr>
+      <w:outlineLvl w:val="1"/>
+    </w:pPr>
+    <w:rPr>
+      <w:sz w:val="20"/>
+    </w:rPr>
+  </w:style>
+  <w:style w:type="paragraph" w:styleId="Heading3">
+    <w:name w:val="heading 3"/>
+    <w:basedOn w:val="Heading1"/>
+    <w:pPr>
+      <w:spacing w:before="0" w:after="0"/>
+      <w:outlineLvl w:val="2"/>
+    </w:pPr>
+    <w:rPr>
+      <w:b w:val="0"/>
+      <w:iCs/>
+      <w:sz w:val="20"/>
+    </w:rPr>
+  </w:style>
+  <w:style w:type="paragraph" w:styleId="Heading4">
+    <w:name w:val="heading 4"/>
+    <w:basedOn w:val="Ttulo1"/>
+    <w:pPr>
+      <w:keepNext/>
+      <w:jc w:val="left"/>
+      <w:outlineLvl w:val="3"/>
+    </w:pPr>
+    <w:rPr>
+      <w:rFonts w:ascii="Liberation Serif" w:eastAsia="Droid Sans Fallback" w:hAnsi="Liberation Serif" w:cs="FreeSans"/>
+      <w:sz w:val="28"/>
+      <w:szCs w:val="28"/>
+    </w:rPr>
+  </w:style>
+  <w:style w:type="paragraph" w:styleId="Heading5">
+    <w:name w:val="heading 5"/>
+    <w:basedOn w:val="Ttulo1"/>
+    <w:pPr>
+      <w:jc w:val="left"/>
+      <w:outlineLvl w:val="4"/>
+    </w:pPr>
+    <w:rPr>
+      <w:rFonts w:ascii="Liberation Serif" w:eastAsia="Droid Sans Fallback" w:hAnsi="Liberation Serif" w:cs="FreeSans"/>
+      <w:i/>
+      <w:iCs/>
+      <w:sz w:val="26"/>
+      <w:szCs w:val="26"/>
+    </w:rPr>
+  </w:style>
+  <w:style w:type="paragraph" w:styleId="Heading6">
+    <w:name w:val="heading 6"/>
+    <w:basedOn w:val="Ttulo1"/>
+    <w:pPr>
+      <w:jc w:val="left"/>
+      <w:outlineLvl w:val="5"/>
+    </w:pPr>
+    <w:rPr>
+      <w:rFonts w:ascii="Liberation Serif" w:eastAsia="Droid Sans Fallback" w:hAnsi="Liberation Serif" w:cs="FreeSans"/>
+      <w:sz w:val="22"/>
+      <w:szCs w:val="22"/>
+    </w:rPr>
+  </w:style>
+  <w:style w:type="paragraph" w:styleId="Heading7">
+    <w:name w:val="heading 7"/>
+    <w:basedOn w:val="Ttulo1"/>
+    <w:pPr>
+      <w:jc w:val="left"/>
+      <w:outlineLvl w:val="6"/>
+    </w:pPr>
+    <w:rPr>
+      <w:rFonts w:ascii="Liberation Serif" w:eastAsia="Droid Sans Fallback" w:hAnsi="Liberation Serif" w:cs="FreeSans"/>
+      <w:sz w:val="24"/>
+      <w:szCs w:val="24"/>
+    </w:rPr>
+  </w:style>
+  <w:style w:type="paragraph" w:styleId="Heading8">
+    <w:name w:val="heading 8"/>
+    <w:basedOn w:val="Ttulo1"/>
+    <w:pPr>
+      <w:jc w:val="left"/>
+      <w:outlineLvl w:val="7"/>
+    </w:pPr>
+    <w:rPr>
+      <w:rFonts w:ascii="Liberation Serif" w:eastAsia="Droid Sans Fallback" w:hAnsi="Liberation Serif" w:cs="FreeSans"/>
+      <w:i/>
+      <w:iCs/>
+      <w:sz w:val="24"/>
+      <w:szCs w:val="24"/>
+    </w:rPr>
+  </w:style>
+  <w:style w:type="paragraph" w:styleId="Heading9">
+    <w:name w:val="heading 9"/>
+    <w:basedOn w:val="Ttulo1"/>
+    <w:pPr>
+      <w:jc w:val="left"/>
+      <w:outlineLvl w:val="8"/>
+    </w:pPr>
+    <w:rPr>
+      <w:sz w:val="22"/>
+      <w:szCs w:val="22"/>
+    </w:rPr>
+  </w:style>
+  <w:style w:type="character" w:default="1" w:styleId="DefaultParagraphFont">
+    <w:name w:val="Default Paragraph Font"/>
+    <w:uiPriority w:val="1"/>
+    <w:semiHidden/>
+    <w:unhideWhenUsed/>
+  </w:style>
+  <w:style w:type="table" w:default="1" w:styleId="TableNormal">
+    <w:name w:val="Normal Table"/>
+    <w:uiPriority w:val="99"/>
+    <w:semiHidden/>
+    <w:unhideWhenUsed/>
+    <w:tblPr>
+      <w:tblInd w:w="0" w:type="dxa"/>
+      <w:tblCellMar>
+        <w:top w:w="0" w:type="dxa"/>
+        <w:left w:w="108" w:type="dxa"/>
+        <w:bottom w:w="0" w:type="dxa"/>
+        <w:right w:w="108" w:type="dxa"/>
+      </w:tblCellMar>
+    </w:tblPr>
+  </w:style>
+  <w:style w:type="numbering" w:default="1" w:styleId="NoList">
+    <w:name w:val="No List"/>
+    <w:uiPriority w:val="99"/>
+    <w:semiHidden/>
+    <w:unhideWhenUsed/>
+  </w:style>
+  <w:style w:type="character" w:customStyle="1" w:styleId="WW8Num1z0">
+    <w:name w:val="WW8Num1z0"/>
+    <w:qFormat/>
+  </w:style>
+  <w:style w:type="character" w:customStyle="1" w:styleId="WW8Num1z1">
+    <w:name w:val="WW8Num1z1"/>
+    <w:qFormat/>
+  </w:style>
+  <w:style w:type="character" w:customStyle="1" w:styleId="WW8Num1z2">
+    <w:name w:val="WW8Num1z2"/>
+    <w:qFormat/>
+  </w:style>
+  <w:style w:type="character" w:customStyle="1" w:styleId="WW8Num1z3">
+    <w:name w:val="WW8Num1z3"/>
+    <w:qFormat/>
+  </w:style>
+  <w:style w:type="character" w:customStyle="1" w:styleId="WW8Num1z4">
+    <w:name w:val="WW8Num1z4"/>
+    <w:qFormat/>
+  </w:style>
+  <w:style w:type="character" w:customStyle="1" w:styleId="WW8Num1z5">
+    <w:name w:val="WW8Num1z5"/>
+    <w:qFormat/>
+  </w:style>
+  <w:style w:type="character" w:customStyle="1" w:styleId="WW8Num1z6">
+    <w:name w:val="WW8Num1z6"/>
+    <w:qFormat/>
+  </w:style>
+  <w:style w:type="character" w:customStyle="1" w:styleId="WW8Num1z7">
+    <w:name w:val="WW8Num1z7"/>
+    <w:qFormat/>
+  </w:style>
+  <w:style w:type="character" w:customStyle="1" w:styleId="WW8Num1z8">
+    <w:name w:val="WW8Num1z8"/>
+    <w:qFormat/>
+  </w:style>
+  <w:style w:type="character" w:customStyle="1" w:styleId="WW8Num2z0">
+    <w:name w:val="WW8Num2z0"/>
+    <w:qFormat/>
+  </w:style>
+  <w:style w:type="character" w:customStyle="1" w:styleId="WW8Num2z1">
+    <w:name w:val="WW8Num2z1"/>
+    <w:qFormat/>
+  </w:style>
+  <w:style w:type="character" w:customStyle="1" w:styleId="WW8Num2z2">
+    <w:name w:val="WW8Num2z2"/>
+    <w:qFormat/>
+  </w:style>
+  <w:style w:type="character" w:customStyle="1" w:styleId="WW8Num2z3">
+    <w:name w:val="WW8Num2z3"/>
+    <w:qFormat/>
+  </w:style>
+  <w:style w:type="character" w:customStyle="1" w:styleId="WW8Num2z4">
+    <w:name w:val="WW8Num2z4"/>
+    <w:qFormat/>
+  </w:style>
+  <w:style w:type="character" w:customStyle="1" w:styleId="WW8Num2z5">
+    <w:name w:val="WW8Num2z5"/>
+    <w:qFormat/>
+  </w:style>
+  <w:style w:type="character" w:customStyle="1" w:styleId="WW8Num2z6">
+    <w:name w:val="WW8Num2z6"/>
+    <w:qFormat/>
+  </w:style>
+  <w:style w:type="character" w:customStyle="1" w:styleId="WW8Num2z7">
+    <w:name w:val="WW8Num2z7"/>
+    <w:qFormat/>
+  </w:style>
+  <w:style w:type="character" w:customStyle="1" w:styleId="WW8Num2z8">
+    <w:name w:val="WW8Num2z8"/>
+    <w:qFormat/>
+  </w:style>
+  <w:style w:type="character" w:customStyle="1" w:styleId="WW8Num3z0">
+    <w:name w:val="WW8Num3z0"/>
+    <w:qFormat/>
+  </w:style>
+  <w:style w:type="character" w:customStyle="1" w:styleId="WW8Num3z1">
+    <w:name w:val="WW8Num3z1"/>
+    <w:qFormat/>
+  </w:style>
+  <w:style w:type="character" w:customStyle="1" w:styleId="WW8Num3z2">
+    <w:name w:val="WW8Num3z2"/>
+    <w:qFormat/>
+  </w:style>
+  <w:style w:type="character" w:customStyle="1" w:styleId="WW8Num3z3">
+    <w:name w:val="WW8Num3z3"/>
+    <w:qFormat/>
+  </w:style>
+  <w:style w:type="character" w:customStyle="1" w:styleId="WW8Num3z4">
+    <w:name w:val="WW8Num3z4"/>
+    <w:qFormat/>
+  </w:style>
+  <w:style w:type="character" w:customStyle="1" w:styleId="WW8Num3z5">
+    <w:name w:val="WW8Num3z5"/>
+    <w:qFormat/>
+  </w:style>
+  <w:style w:type="character" w:customStyle="1" w:styleId="WW8Num3z6">
+    <w:name w:val="WW8Num3z6"/>
+    <w:qFormat/>
+  </w:style>
+  <w:style w:type="character" w:customStyle="1" w:styleId="WW8Num3z7">
+    <w:name w:val="WW8Num3z7"/>
+    <w:qFormat/>
+  </w:style>
+  <w:style w:type="character" w:customStyle="1" w:styleId="WW8Num3z8">
+    <w:name w:val="WW8Num3z8"/>
+    <w:qFormat/>
+  </w:style>
+  <w:style w:type="character" w:customStyle="1" w:styleId="WW8Num4z0">
+    <w:name w:val="WW8Num4z0"/>
+    <w:qFormat/>
+  </w:style>
+  <w:style w:type="character" w:customStyle="1" w:styleId="WW8Num4z1">
+    <w:name w:val="WW8Num4z1"/>
+    <w:qFormat/>
+  </w:style>
+  <w:style w:type="character" w:customStyle="1" w:styleId="WW8Num4z2">
+    <w:name w:val="WW8Num4z2"/>
+    <w:qFormat/>
+  </w:style>
+  <w:style w:type="character" w:customStyle="1" w:styleId="WW8Num4z3">
+    <w:name w:val="WW8Num4z3"/>
+    <w:qFormat/>
+  </w:style>
+  <w:style w:type="character" w:customStyle="1" w:styleId="WW8Num4z4">
+    <w:name w:val="WW8Num4z4"/>
+    <w:qFormat/>
+  </w:style>
+  <w:style w:type="character" w:customStyle="1" w:styleId="WW8Num4z5">
+    <w:name w:val="WW8Num4z5"/>
+    <w:qFormat/>
+  </w:style>
+  <w:style w:type="character" w:customStyle="1" w:styleId="WW8Num4z6">
+    <w:name w:val="WW8Num4z6"/>
+    <w:qFormat/>
+  </w:style>
+  <w:style w:type="character" w:customStyle="1" w:styleId="WW8Num4z7">
+    <w:name w:val="WW8Num4z7"/>
+    <w:qFormat/>
+  </w:style>
+  <w:style w:type="character" w:customStyle="1" w:styleId="WW8Num4z8">
+    <w:name w:val="WW8Num4z8"/>
+    <w:qFormat/>
+  </w:style>
+  <w:style w:type="character" w:customStyle="1" w:styleId="WW8Num5z0">
+    <w:name w:val="WW8Num5z0"/>
+    <w:qFormat/>
+  </w:style>
+  <w:style w:type="character" w:customStyle="1" w:styleId="WW8Num5z1">
+    <w:name w:val="WW8Num5z1"/>
+    <w:qFormat/>
+  </w:style>
+  <w:style w:type="character" w:customStyle="1" w:styleId="WW8Num5z2">
+    <w:name w:val="WW8Num5z2"/>
+    <w:qFormat/>
+  </w:style>
+  <w:style w:type="character" w:customStyle="1" w:styleId="WW8Num5z3">
+    <w:name w:val="WW8Num5z3"/>
+    <w:qFormat/>
+  </w:style>
+  <w:style w:type="character" w:customStyle="1" w:styleId="WW8Num5z4">
+    <w:name w:val="WW8Num5z4"/>
+    <w:qFormat/>
+  </w:style>
+  <w:style w:type="character" w:customStyle="1" w:styleId="WW8Num5z5">
+    <w:name w:val="WW8Num5z5"/>
+    <w:qFormat/>
+  </w:style>
+  <w:style w:type="character" w:customStyle="1" w:styleId="WW8Num5z6">
+    <w:name w:val="WW8Num5z6"/>
+    <w:qFormat/>
+  </w:style>
+  <w:style w:type="character" w:customStyle="1" w:styleId="WW8Num5z7">
+    <w:name w:val="WW8Num5z7"/>
+    <w:qFormat/>
+  </w:style>
+  <w:style w:type="character" w:customStyle="1" w:styleId="WW8Num5z8">
+    <w:name w:val="WW8Num5z8"/>
+    <w:qFormat/>
+  </w:style>
+  <w:style w:type="character" w:customStyle="1" w:styleId="WW8Num6z0">
+    <w:name w:val="WW8Num6z0"/>
+    <w:qFormat/>
+  </w:style>
+  <w:style w:type="character" w:customStyle="1" w:styleId="WW8Num6z1">
+    <w:name w:val="WW8Num6z1"/>
+    <w:qFormat/>
+  </w:style>
+  <w:style w:type="character" w:customStyle="1" w:styleId="WW8Num6z2">
+    <w:name w:val="WW8Num6z2"/>
+    <w:qFormat/>
+  </w:style>
+  <w:style w:type="character" w:customStyle="1" w:styleId="WW8Num6z3">
+    <w:name w:val="WW8Num6z3"/>
+    <w:qFormat/>
+  </w:style>
+  <w:style w:type="character" w:customStyle="1" w:styleId="WW8Num6z4">
+    <w:name w:val="WW8Num6z4"/>
+    <w:qFormat/>
+  </w:style>
+  <w:style w:type="character" w:customStyle="1" w:styleId="WW8Num6z5">
+    <w:name w:val="WW8Num6z5"/>
+    <w:qFormat/>
+  </w:style>
+  <w:style w:type="character" w:customStyle="1" w:styleId="WW8Num6z6">
+    <w:name w:val="WW8Num6z6"/>
+    <w:qFormat/>
+  </w:style>
+  <w:style w:type="character" w:customStyle="1" w:styleId="WW8Num6z7">
+    <w:name w:val="WW8Num6z7"/>
+    <w:qFormat/>
+  </w:style>
+  <w:style w:type="character" w:customStyle="1" w:styleId="WW8Num6z8">
+    <w:name w:val="WW8Num6z8"/>
+    <w:qFormat/>
+  </w:style>
+  <w:style w:type="character" w:customStyle="1" w:styleId="WW8Num7z0">
+    <w:name w:val="WW8Num7z0"/>
+    <w:qFormat/>
+  </w:style>
+  <w:style w:type="character" w:customStyle="1" w:styleId="WW8Num7z1">
+    <w:name w:val="WW8Num7z1"/>
+    <w:qFormat/>
+  </w:style>
+  <w:style w:type="character" w:customStyle="1" w:styleId="WW8Num7z2">
+    <w:name w:val="WW8Num7z2"/>
+    <w:qFormat/>
+  </w:style>
+  <w:style w:type="character" w:customStyle="1" w:styleId="WW8Num7z3">
+    <w:name w:val="WW8Num7z3"/>
+    <w:qFormat/>
+  </w:style>
+  <w:style w:type="character" w:customStyle="1" w:styleId="WW8Num7z4">
+    <w:name w:val="WW8Num7z4"/>
+    <w:qFormat/>
+  </w:style>
+  <w:style w:type="character" w:customStyle="1" w:styleId="WW8Num7z5">
+    <w:name w:val="WW8Num7z5"/>
+    <w:qFormat/>
+  </w:style>
+  <w:style w:type="character" w:customStyle="1" w:styleId="WW8Num7z6">
+    <w:name w:val="WW8Num7z6"/>
+    <w:qFormat/>
+  </w:style>
+  <w:style w:type="character" w:customStyle="1" w:styleId="WW8Num7z7">
+    <w:name w:val="WW8Num7z7"/>
+    <w:qFormat/>
+  </w:style>
+  <w:style w:type="character" w:customStyle="1" w:styleId="WW8Num7z8">
+    <w:name w:val="WW8Num7z8"/>
+    <w:qFormat/>
+  </w:style>
+  <w:style w:type="character" w:styleId="PageNumber">
+    <w:name w:val="page number"/>
+    <w:basedOn w:val="DefaultParagraphFont"/>
+    <w:qFormat/>
+  </w:style>
+  <w:style w:type="character" w:customStyle="1" w:styleId="BodyTextChar">
+    <w:name w:val="Body Text Char"/>
+    <w:qFormat/>
+    <w:rPr>
+      <w:lang w:val="en-US" w:bidi="ar-SA"/>
+    </w:rPr>
+  </w:style>
+  <w:style w:type="character" w:customStyle="1" w:styleId="FootnoteTextChar">
+    <w:name w:val="Footnote Text Char"/>
+    <w:basedOn w:val="DefaultParagraphFont"/>
+    <w:link w:val="FootnoteText"/>
+    <w:uiPriority w:val="99"/>
+    <w:semiHidden/>
+    <w:qFormat/>
+    <w:rsid w:val="00A67635"/>
+    <w:rPr>
+      <w:rFonts w:cs="Mangal"/>
+      <w:sz w:val="20"/>
+      <w:szCs w:val="18"/>
+    </w:rPr>
+  </w:style>
+  <w:style w:type="character" w:styleId="FootnoteReference">
+    <w:name w:val="footnote reference"/>
+    <w:basedOn w:val="DefaultParagraphFont"/>
+    <w:uiPriority w:val="99"/>
+    <w:semiHidden/>
+    <w:unhideWhenUsed/>
+    <w:qFormat/>
+    <w:rsid w:val="00A67635"/>
+    <w:rPr>
+      <w:vertAlign w:val="superscript"/>
+    </w:rPr>
+  </w:style>
+  <w:style w:type="character" w:customStyle="1" w:styleId="ListLabel1">
+    <w:name w:val="ListLabel 1"/>
+    <w:qFormat/>
+    <w:rPr>
+      <w:rFonts w:ascii="Arial" w:hAnsi="Arial"/>
+      <w:b/>
+      <w:sz w:val="20"/>
+    </w:rPr>
+  </w:style>
+  <w:style w:type="character" w:customStyle="1" w:styleId="Marcas">
+    <w:name w:val="Marcas"/>
+    <w:qFormat/>
+    <w:rPr>
+      <w:rFonts w:ascii="OpenSymbol" w:eastAsia="OpenSymbol" w:hAnsi="OpenSymbol" w:cs="OpenSymbol"/>
+    </w:rPr>
+  </w:style>
+  <w:style w:type="character" w:customStyle="1" w:styleId="ListLabel2">
+    <w:name w:val="ListLabel 2"/>
+    <w:qFormat/>
+    <w:rPr>
+      <w:rFonts w:ascii="Arial" w:hAnsi="Arial"/>
+      <w:b/>
+      <w:sz w:val="20"/>
+    </w:rPr>
+  </w:style>
+  <w:style w:type="character" w:customStyle="1" w:styleId="ListLabel3">
+    <w:name w:val="ListLabel 3"/>
+    <w:qFormat/>
+    <w:rPr>
+      <w:rFonts w:ascii="Arial" w:hAnsi="Arial"/>
+      <w:b/>
+      <w:sz w:val="20"/>
+    </w:rPr>
+  </w:style>
+  <w:style w:type="paragraph" w:customStyle="1" w:styleId="Ttulo1">
+    <w:name w:val="Título1"/>
+    <w:basedOn w:val="Normal"/>
+    <w:next w:val="Corpodotexto"/>
+    <w:qFormat/>
+    <w:pPr>
+      <w:widowControl w:val="0"/>
+      <w:spacing w:before="240" w:after="60"/>
+      <w:jc w:val="center"/>
+      <w:outlineLvl w:val="0"/>
+    </w:pPr>
+    <w:rPr>
+      <w:rFonts w:ascii="Arial" w:eastAsia="Arial" w:hAnsi="Arial" w:cs="Arial"/>
+      <w:b/>
+      <w:bCs/>
+      <w:sz w:val="32"/>
+      <w:szCs w:val="32"/>
+    </w:rPr>
+  </w:style>
+  <w:style w:type="paragraph" w:customStyle="1" w:styleId="Corpodotexto">
+    <w:name w:val="Corpo do texto"/>
+    <w:basedOn w:val="Normal"/>
+    <w:pPr>
+      <w:spacing w:after="140" w:line="288" w:lineRule="auto"/>
+    </w:pPr>
+  </w:style>
+  <w:style w:type="paragraph" w:styleId="List">
+    <w:name w:val="List"/>
+    <w:basedOn w:val="Corpodotexto"/>
+    <w:pPr>
+      <w:widowControl w:val="0"/>
+    </w:pPr>
+  </w:style>
+  <w:style w:type="paragraph" w:styleId="Caption">
+    <w:name w:val="caption"/>
+    <w:basedOn w:val="Standard"/>
+    <w:qFormat/>
+    <w:pPr>
+      <w:suppressLineNumbers/>
+      <w:spacing w:before="120" w:after="120"/>
+    </w:pPr>
+    <w:rPr>
+      <w:rFonts w:cs="FreeSans"/>
+      <w:i/>
+      <w:iCs/>
+    </w:rPr>
+  </w:style>
+  <w:style w:type="paragraph" w:customStyle="1" w:styleId="ndice">
+    <w:name w:val="Índice"/>
+    <w:basedOn w:val="Normal"/>
+    <w:qFormat/>
+    <w:pPr>
+      <w:widowControl w:val="0"/>
+      <w:suppressLineNumbers/>
+    </w:pPr>
+  </w:style>
+  <w:style w:type="paragraph" w:customStyle="1" w:styleId="Standard">
+    <w:name w:val="Standard"/>
+    <w:qFormat/>
+    <w:pPr>
+      <w:suppressAutoHyphens/>
+    </w:pPr>
+    <w:rPr>
+      <w:rFonts w:ascii="Times New Roman" w:eastAsia="Times New Roman" w:hAnsi="Times New Roman" w:cs="Times New Roman"/>
+      <w:color w:val="00000A"/>
+      <w:sz w:val="24"/>
+      <w:lang w:val="en-US" w:bidi="ar-SA"/>
+    </w:rPr>
+  </w:style>
+  <w:style w:type="paragraph" w:customStyle="1" w:styleId="Textbody">
+    <w:name w:val="Text body"/>
+    <w:basedOn w:val="Standard"/>
+    <w:qFormat/>
+    <w:pPr>
+      <w:keepLines/>
+      <w:widowControl w:val="0"/>
+      <w:spacing w:after="120" w:line="240" w:lineRule="atLeast"/>
+      <w:ind w:left="720"/>
+    </w:pPr>
+    <w:rPr>
+      <w:sz w:val="20"/>
+      <w:szCs w:val="20"/>
+    </w:rPr>
+  </w:style>
+  <w:style w:type="paragraph" w:styleId="Header">
+    <w:name w:val="header"/>
+    <w:basedOn w:val="Standard"/>
+    <w:pPr>
+      <w:tabs>
+        <w:tab w:val="center" w:pos="4320"/>
+        <w:tab w:val="right" w:pos="8640"/>
+      </w:tabs>
+    </w:pPr>
+  </w:style>
+  <w:style w:type="paragraph" w:styleId="Footer">
+    <w:name w:val="footer"/>
+    <w:basedOn w:val="Standard"/>
+    <w:pPr>
+      <w:tabs>
+        <w:tab w:val="center" w:pos="4320"/>
+        <w:tab w:val="right" w:pos="8640"/>
+      </w:tabs>
+    </w:pPr>
+  </w:style>
+  <w:style w:type="paragraph" w:styleId="BalloonText">
+    <w:name w:val="Balloon Text"/>
+    <w:basedOn w:val="Standard"/>
+    <w:qFormat/>
+    <w:rPr>
+      <w:rFonts w:ascii="Tahoma" w:eastAsia="Tahoma" w:hAnsi="Tahoma" w:cs="Tahoma"/>
+      <w:sz w:val="16"/>
+      <w:szCs w:val="16"/>
+    </w:rPr>
+  </w:style>
+  <w:style w:type="paragraph" w:customStyle="1" w:styleId="Contedodatabela">
+    <w:name w:val="Conteúdo da tabela"/>
+    <w:basedOn w:val="Standard"/>
+    <w:qFormat/>
+    <w:pPr>
+      <w:suppressLineNumbers/>
+    </w:pPr>
+  </w:style>
+  <w:style w:type="paragraph" w:customStyle="1" w:styleId="Ttulodetabela">
+    <w:name w:val="Título de tabela"/>
+    <w:basedOn w:val="Contedodatabela"/>
+    <w:qFormat/>
+    <w:pPr>
+      <w:jc w:val="center"/>
+    </w:pPr>
+    <w:rPr>
+      <w:b/>
+      <w:bCs/>
+    </w:rPr>
+  </w:style>
+  <w:style w:type="paragraph" w:customStyle="1" w:styleId="Ttulododocumento">
+    <w:name w:val="Título do documento"/>
+    <w:basedOn w:val="Ttulo1"/>
+    <w:rPr>
+      <w:sz w:val="56"/>
+      <w:szCs w:val="56"/>
+    </w:rPr>
+  </w:style>
+  <w:style w:type="paragraph" w:styleId="FootnoteText">
+    <w:name w:val="footnote text"/>
+    <w:basedOn w:val="Normal"/>
+    <w:link w:val="FootnoteTextChar"/>
+    <w:uiPriority w:val="99"/>
+    <w:semiHidden/>
+    <w:unhideWhenUsed/>
+    <w:qFormat/>
+    <w:rsid w:val="00A67635"/>
+    <w:rPr>
+      <w:rFonts w:cs="Mangal"/>
+      <w:sz w:val="20"/>
+      <w:szCs w:val="18"/>
+    </w:rPr>
+  </w:style>
+  <w:style w:type="paragraph" w:customStyle="1" w:styleId="Citaes">
+    <w:name w:val="Citações"/>
+    <w:basedOn w:val="Normal"/>
+    <w:qFormat/>
+  </w:style>
+  <w:style w:type="paragraph" w:styleId="Subtitle">
+    <w:name w:val="Subtitle"/>
+    <w:basedOn w:val="Ttulo1"/>
   </w:style>
   <w:style w:type="numbering" w:customStyle="1" w:styleId="WW8Num1">
     <w:name w:val="WW8Num1"/>
@@ -2882,7 +3469,7 @@
   <a:extraClrSchemeLst/>
   <a:extLst>
     <a:ext uri="{05A4C25C-085E-4340-85A3-A5531E510DB2}">
-      <thm15:themeFamily xmlns:thm15="http://schemas.microsoft.com/office/thememl/2012/main" name="Office Theme" id="{62F939B6-93AF-4DB8-9C6B-D6C7DFDC589F}" vid="{4A3C46E8-61CC-4603-A589-7422A47A8E4A}"/>
+      <thm15:themeFamily xmlns:thm15="http://schemas.microsoft.com/office/thememl/2012/main" xmlns="" name="Office Theme" id="{62F939B6-93AF-4DB8-9C6B-D6C7DFDC589F}" vid="{4A3C46E8-61CC-4603-A589-7422A47A8E4A}"/>
     </a:ext>
   </a:extLst>
 </a:theme>
@@ -2893,7 +3480,7 @@
 </file>
 
 <file path=customXml/itemProps1.xml><?xml version="1.0" encoding="utf-8"?>
-<ds:datastoreItem xmlns:ds="http://schemas.openxmlformats.org/officeDocument/2006/customXml" ds:itemID="{611068A9-8786-4204-A605-57B178C476ED}">
+<ds:datastoreItem xmlns:ds="http://schemas.openxmlformats.org/officeDocument/2006/customXml" ds:itemID="{F9F21C3E-303E-4917-9F4B-A526B93682FE}">
   <ds:schemaRefs>
     <ds:schemaRef ds:uri="http://schemas.openxmlformats.org/officeDocument/2006/bibliography"/>
   </ds:schemaRefs>

</xml_diff>